<commit_message>
- Merged variables property to TEST_VARS  - Using TEST_RESPONSE=true instead of TEST_TYPE=XML_UNIT|JSON_UNIT|STRING_UNIT    * Framework internally uses the valid testing type based on the response.  - Added logging mechanism using LOG_MSG  - Updated the documentation
</commit_message>
<xml_diff>
--- a/docs/RestApiTestingFramework.docx
+++ b/docs/RestApiTestingFramework.docx
@@ -6690,7 +6690,7 @@
         <w:rPr>
           <w:b/>
         </w:rPr>
-        <w:t>TEST_TYPE</w:t>
+        <w:t>TEST_RESPONSE</w:t>
       </w:r>
       <w:r>
         <w:t xml:space="preserve"> </w:t>
@@ -6698,7 +6698,55 @@
     </w:p>
     <w:p>
       <w:r>
-        <w:t xml:space="preserve">This field is to specify the type of testing method to compare expected response and actual response. It can be </w:t>
+        <w:t>Use this property to compare the responses to evaluate the test.</w:t>
+      </w:r>
+      <w:r>
+        <w:t xml:space="preserve"> Pass </w:t>
+      </w:r>
+      <w:r>
+        <w:rPr>
+          <w:b/>
+          <w:bCs/>
+        </w:rPr>
+        <w:t>on</w:t>
+      </w:r>
+      <w:r>
+        <w:t xml:space="preserve"> or </w:t>
+      </w:r>
+      <w:r>
+        <w:rPr>
+          <w:b/>
+          <w:bCs/>
+        </w:rPr>
+        <w:t>true</w:t>
+      </w:r>
+      <w:r>
+        <w:t xml:space="preserve"> to make it work.</w:t>
+      </w:r>
+      <w:r>
+        <w:t xml:space="preserve"> </w:t>
+      </w:r>
+    </w:p>
+    <w:p>
+      <w:r>
+        <w:t xml:space="preserve">Ex: </w:t>
+      </w:r>
+      <w:r>
+        <w:rPr>
+          <w:b/>
+        </w:rPr>
+        <w:t>TEST_RESPONSE</w:t>
+      </w:r>
+      <w:r>
+        <w:rPr>
+          <w:b/>
+        </w:rPr>
+        <w:t>=true</w:t>
+      </w:r>
+    </w:p>
+    <w:p>
+      <w:r>
+        <w:t>Framework uses below 3 comparison methods to compare the responses based on the response type.</w:t>
       </w:r>
     </w:p>
     <w:p>
@@ -6714,7 +6762,10 @@
         <w:ind w:left="360"/>
       </w:pPr>
       <w:r>
-        <w:t>Pass this, if the re</w:t>
+        <w:t>I</w:t>
+      </w:r>
+      <w:r>
+        <w:t>f the re</w:t>
       </w:r>
       <w:r>
         <w:t>s</w:t>
@@ -6772,7 +6823,11 @@
         <w:ind w:left="360"/>
       </w:pPr>
       <w:r>
-        <w:t xml:space="preserve">Pass this, if the </w:t>
+        <w:lastRenderedPageBreak/>
+        <w:t>I</w:t>
+      </w:r>
+      <w:r>
+        <w:t xml:space="preserve">f the </w:t>
       </w:r>
       <w:r>
         <w:t>response</w:t>
@@ -6807,16 +6862,387 @@
         <w:pStyle w:val="ListParagraph"/>
       </w:pPr>
       <w:r>
+        <w:t xml:space="preserve">STRING_UNIT </w:t>
+      </w:r>
+    </w:p>
+    <w:p>
+      <w:pPr>
+        <w:ind w:left="720" w:hanging="360"/>
+      </w:pPr>
+      <w:r>
+        <w:t xml:space="preserve">Pass this to compare the exact strings. </w:t>
+      </w:r>
+    </w:p>
+    <w:p>
+      <w:pPr>
+        <w:pStyle w:val="ListParagraph"/>
+      </w:pPr>
+      <w:r>
+        <w:t>IGNORE_VALUE</w:t>
+      </w:r>
+    </w:p>
+    <w:p>
+      <w:pPr>
+        <w:ind w:left="360"/>
+      </w:pPr>
+      <w:r>
+        <w:t xml:space="preserve">An XML or a JSON data can contain dynamic fields like IDs, Time Stamps, File paths ... etc. As these values won't match at runtime, framework throws an assertion. </w:t>
+      </w:r>
+    </w:p>
+    <w:p>
+      <w:pPr>
+        <w:ind w:left="360"/>
+      </w:pPr>
+      <w:r>
+        <w:t>To prevent these assertions</w:t>
+      </w:r>
+      <w:r>
+        <w:t>,</w:t>
+      </w:r>
+      <w:r>
+        <w:t xml:space="preserve"> replace these dynamic values with the key word </w:t>
+      </w:r>
+      <w:r>
+        <w:rPr>
+          <w:b/>
+        </w:rPr>
+        <w:t>IGNORE_VALUE</w:t>
+      </w:r>
+      <w:r>
+        <w:t xml:space="preserve">. Framework ignores the unmatched values marked as </w:t>
+      </w:r>
+      <w:r>
+        <w:rPr>
+          <w:b/>
+        </w:rPr>
+        <w:t>IGNORED</w:t>
+      </w:r>
+      <w:r>
+        <w:t xml:space="preserve"> and</w:t>
+      </w:r>
+      <w:r>
+        <w:t xml:space="preserve"> prevents the assertion errors.</w:t>
+      </w:r>
+    </w:p>
+    <w:p>
+      <w:pPr>
+        <w:pStyle w:val="ListParagraph"/>
+      </w:pPr>
+      <w:r>
+        <w:t>IGNORE_STRING</w:t>
+      </w:r>
+    </w:p>
+    <w:p>
+      <w:pPr>
+        <w:ind w:left="360"/>
+      </w:pPr>
+      <w:r>
+        <w:t xml:space="preserve">To </w:t>
+      </w:r>
+      <w:r>
+        <w:rPr>
+          <w:bCs/>
+        </w:rPr>
+        <w:t>ignore the total string comparison replace the text block with this flag or add this part of the text</w:t>
+      </w:r>
+      <w:r>
+        <w:t>.</w:t>
+      </w:r>
+    </w:p>
+    <w:p/>
+    <w:p>
+      <w:r>
+        <w:rPr>
+          <w:b/>
+        </w:rPr>
+        <w:t xml:space="preserve">8. </w:t>
+      </w:r>
+      <w:r>
+        <w:rPr>
+          <w:b/>
+        </w:rPr>
+        <w:t>VARIABLES</w:t>
+      </w:r>
+      <w:r>
+        <w:t xml:space="preserve"> </w:t>
+      </w:r>
+    </w:p>
+    <w:p>
+      <w:r>
+        <w:t xml:space="preserve">A variable is useful in storing and using values at runtime. It's useful in handling dynamic fields in </w:t>
+      </w:r>
+      <w:r>
+        <w:rPr>
+          <w:b/>
+        </w:rPr>
+        <w:t>URL</w:t>
+      </w:r>
+      <w:r>
+        <w:t xml:space="preserve">s or </w:t>
+      </w:r>
+      <w:r>
+        <w:rPr>
+          <w:b/>
+        </w:rPr>
+        <w:t>Request body</w:t>
+      </w:r>
+      <w:r>
+        <w:t xml:space="preserve">. </w:t>
+      </w:r>
+    </w:p>
+    <w:p>
+      <w:r>
+        <w:rPr>
+          <w:b/>
+        </w:rPr>
+        <w:t>Ex:</w:t>
+      </w:r>
+      <w:r>
+        <w:t xml:space="preserve"> If an API call response contains an </w:t>
+      </w:r>
+      <w:r>
+        <w:rPr>
+          <w:b/>
+        </w:rPr>
+        <w:t>ID</w:t>
+      </w:r>
+      <w:r>
+        <w:t>, which can be used in fut</w:t>
+      </w:r>
+      <w:r>
+        <w:t>ure API call’s URL or Request</w:t>
+      </w:r>
+      <w:r>
+        <w:t xml:space="preserve">. It can be stored as </w:t>
+      </w:r>
+      <w:r>
+        <w:t xml:space="preserve">a </w:t>
+      </w:r>
+      <w:r>
+        <w:t xml:space="preserve">variable and accessed </w:t>
+      </w:r>
+      <w:r>
+        <w:t>when it is required</w:t>
+      </w:r>
+      <w:r>
+        <w:t>.</w:t>
+      </w:r>
+    </w:p>
+    <w:p>
+      <w:r>
+        <w:t>These variable’s</w:t>
+      </w:r>
+      <w:r>
+        <w:t xml:space="preserve"> scope is suite level</w:t>
+      </w:r>
+      <w:r>
+        <w:t>, So that they</w:t>
+      </w:r>
+      <w:r>
+        <w:t xml:space="preserve"> can be accessed in other tests across </w:t>
+      </w:r>
+      <w:r>
+        <w:t>the testsuite.</w:t>
+      </w:r>
+      <w:r>
+        <w:t xml:space="preserve"> Use key </w:t>
+      </w:r>
+      <w:r>
+        <w:rPr>
+          <w:b/>
+          <w:bCs/>
+        </w:rPr>
+        <w:t>TEST_VARS</w:t>
+      </w:r>
+      <w:r>
+        <w:t xml:space="preserve"> to declare variables.</w:t>
+      </w:r>
+    </w:p>
+    <w:p>
+      <w:r>
+        <w:t xml:space="preserve">The variable declaration should be passed as a </w:t>
+      </w:r>
+      <w:r>
+        <w:rPr>
+          <w:b/>
+        </w:rPr>
+        <w:t>JSON/String</w:t>
+      </w:r>
+      <w:r>
+        <w:t xml:space="preserve"> array.</w:t>
+      </w:r>
+    </w:p>
+    <w:p>
+      <w:r>
+        <w:rPr>
+          <w:b/>
+        </w:rPr>
+        <w:t>Ex:</w:t>
+      </w:r>
+      <w:r>
+        <w:t xml:space="preserve"> </w:t>
+      </w:r>
+      <w:r>
+        <w:t>TEST_VARS=</w:t>
+      </w:r>
+      <w:r>
+        <w:t xml:space="preserve">["VAR1=VARIABLE_VALUE","VAR2=VARIABLE_VALUE", ...] </w:t>
+      </w:r>
+    </w:p>
+    <w:p>
+      <w:r>
+        <w:t xml:space="preserve">Here </w:t>
+      </w:r>
+      <w:r>
+        <w:rPr>
+          <w:b/>
+        </w:rPr>
+        <w:t>variable name</w:t>
+      </w:r>
+      <w:r>
+        <w:t xml:space="preserve"> and </w:t>
+      </w:r>
+      <w:r>
+        <w:rPr>
+          <w:b/>
+        </w:rPr>
+        <w:t>values</w:t>
+      </w:r>
+      <w:r>
+        <w:t xml:space="preserve"> are </w:t>
+      </w:r>
+      <w:r>
+        <w:t>separated</w:t>
+      </w:r>
+      <w:r>
+        <w:t xml:space="preserve"> by </w:t>
+      </w:r>
+      <w:r>
+        <w:rPr>
+          <w:b/>
+        </w:rPr>
+        <w:t>'</w:t>
+      </w:r>
+      <w:r>
+        <w:rPr>
+          <w:b/>
+        </w:rPr>
+        <w:t>=</w:t>
+      </w:r>
+      <w:r>
+        <w:rPr>
+          <w:b/>
+        </w:rPr>
+        <w:t>'</w:t>
+      </w:r>
+      <w:r>
+        <w:t xml:space="preserve">. A </w:t>
+      </w:r>
+      <w:r>
+        <w:rPr>
+          <w:b/>
+        </w:rPr>
+        <w:t>VARIABLE_VALUE</w:t>
+      </w:r>
+      <w:r>
+        <w:t xml:space="preserve"> can be </w:t>
+      </w:r>
+      <w:r>
+        <w:t>passed as</w:t>
+      </w:r>
+    </w:p>
+    <w:p>
+      <w:pPr>
+        <w:pStyle w:val="ListParagraph"/>
+      </w:pPr>
+      <w:r>
+        <w:t>JSON_PATH</w:t>
+      </w:r>
+      <w:r>
+        <w:t xml:space="preserve"> </w:t>
+      </w:r>
+    </w:p>
+    <w:p>
+      <w:pPr>
+        <w:ind w:left="720"/>
+      </w:pPr>
+      <w:r>
+        <w:t>JSON_PATH</w:t>
+      </w:r>
+      <w:r>
+        <w:t xml:space="preserve"> is useful in navigating through JSON data and obtaining specific value or object. Typically a</w:t>
+      </w:r>
+      <w:r>
+        <w:t xml:space="preserve"> JSONPATH</w:t>
+      </w:r>
+      <w:r>
+        <w:t xml:space="preserve"> starts with symbol </w:t>
+      </w:r>
+      <w:r>
+        <w:rPr>
+          <w:b/>
+        </w:rPr>
+        <w:t>'$'</w:t>
+      </w:r>
+      <w:r>
+        <w:t xml:space="preserve"> </w:t>
+      </w:r>
+      <w:r>
+        <w:t>.</w:t>
+      </w:r>
+    </w:p>
+    <w:p>
+      <w:pPr>
+        <w:ind w:left="720"/>
+      </w:pPr>
+      <w:r>
+        <w:t xml:space="preserve">Ex:["book_id=$.books[0].id"] </w:t>
+      </w:r>
+    </w:p>
+    <w:p>
+      <w:pPr>
+        <w:pStyle w:val="ListParagraph"/>
+      </w:pPr>
+      <w:r>
+        <w:t xml:space="preserve">XPATH </w:t>
+      </w:r>
+    </w:p>
+    <w:p>
+      <w:pPr>
+        <w:ind w:left="720"/>
+      </w:pPr>
+      <w:r>
         <w:lastRenderedPageBreak/>
-        <w:t xml:space="preserve">STRING_UNIT </w:t>
-      </w:r>
-    </w:p>
-    <w:p>
-      <w:pPr>
-        <w:ind w:left="720" w:hanging="360"/>
-      </w:pPr>
-      <w:r>
-        <w:t xml:space="preserve">Pass this to compare the exact strings. </w:t>
+        <w:t>XPATH</w:t>
+      </w:r>
+      <w:r>
+        <w:t xml:space="preserve"> is useful in navigating through XML data and obtaining specific value or element. Use </w:t>
+      </w:r>
+      <w:r>
+        <w:t>prefix</w:t>
+      </w:r>
+      <w:r>
+        <w:t xml:space="preserve"> </w:t>
+      </w:r>
+      <w:r>
+        <w:rPr>
+          <w:b/>
+        </w:rPr>
+        <w:t>'XPATH:'</w:t>
+      </w:r>
+      <w:r>
+        <w:t xml:space="preserve"> to differentiate it from other types. </w:t>
+      </w:r>
+    </w:p>
+    <w:p>
+      <w:pPr>
+        <w:ind w:left="720" w:firstLine="360"/>
+      </w:pPr>
+      <w:r>
+        <w:t xml:space="preserve">Ex: </w:t>
+      </w:r>
+      <w:r>
+        <w:t xml:space="preserve">["book_id=XPATH:/data/books[1]/@id"] </w:t>
       </w:r>
     </w:p>
     <w:p>
@@ -6824,932 +7250,566 @@
         <w:pStyle w:val="ListParagraph"/>
       </w:pPr>
       <w:r>
-        <w:t>IGNORE_VALUE</w:t>
-      </w:r>
-    </w:p>
-    <w:p>
-      <w:pPr>
-        <w:ind w:left="360"/>
-      </w:pPr>
-      <w:r>
-        <w:t xml:space="preserve">An XML or a JSON data can contain dynamic fields like IDs, Time Stamps, File paths ... etc. As these values won't match at runtime, framework throws an assertion. </w:t>
-      </w:r>
-    </w:p>
-    <w:p>
-      <w:pPr>
-        <w:ind w:left="360"/>
-      </w:pPr>
-      <w:r>
-        <w:t>To prevent these assertions</w:t>
+        <w:t>CONSTANT</w:t>
+      </w:r>
+    </w:p>
+    <w:p>
+      <w:pPr>
+        <w:ind w:left="720"/>
+      </w:pPr>
+      <w:r>
+        <w:t xml:space="preserve">Any value other than of type XPATH and JSON_PATH considered as a constant. Use </w:t>
+      </w:r>
+      <w:r>
+        <w:rPr>
+          <w:b/>
+        </w:rPr>
+        <w:t>RANDOM_VALUE</w:t>
+      </w:r>
+      <w:r>
+        <w:t xml:space="preserve"> or </w:t>
+      </w:r>
+      <w:r>
+        <w:rPr>
+          <w:b/>
+        </w:rPr>
+        <w:t>SYSTEM_TIME</w:t>
+      </w:r>
+      <w:r>
+        <w:t xml:space="preserve"> as part of the constant value to make it unique. </w:t>
+      </w:r>
+    </w:p>
+    <w:p>
+      <w:pPr>
+        <w:ind w:left="720"/>
+      </w:pPr>
+      <w:r>
+        <w:t>E</w:t>
+      </w:r>
+      <w:r>
+        <w:t xml:space="preserve">x: If </w:t>
+      </w:r>
+      <w:r>
+        <w:t>a</w:t>
+      </w:r>
+      <w:r>
+        <w:t xml:space="preserve"> test is for creating a book e</w:t>
+      </w:r>
+      <w:r>
+        <w:t>ntry with a uniqu</w:t>
+      </w:r>
+      <w:r>
+        <w:t>e name then, d</w:t>
+      </w:r>
+      <w:r>
+        <w:t xml:space="preserve">eclare variable as </w:t>
+      </w:r>
+      <w:r>
+        <w:rPr>
+          <w:b/>
+        </w:rPr>
+        <w:t>["book_name=book_RANDOM_VALUE"]</w:t>
+      </w:r>
+      <w:r>
+        <w:t xml:space="preserve"> and use it in </w:t>
+      </w:r>
+      <w:r>
+        <w:rPr>
+          <w:b/>
+        </w:rPr>
+        <w:t>URL</w:t>
+      </w:r>
+      <w:r>
+        <w:t xml:space="preserve"> or </w:t>
+      </w:r>
+      <w:r>
+        <w:rPr>
+          <w:b/>
+        </w:rPr>
+        <w:t>request body</w:t>
+      </w:r>
+      <w:r>
+        <w:t>.</w:t>
+      </w:r>
+    </w:p>
+    <w:p/>
+    <w:p>
+      <w:r>
+        <w:t>Variables</w:t>
+      </w:r>
+      <w:r>
+        <w:t xml:space="preserve"> can be used in </w:t>
+      </w:r>
+      <w:r>
+        <w:rPr>
+          <w:b/>
+        </w:rPr>
+        <w:t>URL</w:t>
+      </w:r>
+      <w:r>
+        <w:t>s</w:t>
       </w:r>
       <w:r>
         <w:t>,</w:t>
       </w:r>
       <w:r>
-        <w:t xml:space="preserve"> replace these dynamic values with the key word </w:t>
-      </w:r>
-      <w:r>
         <w:rPr>
           <w:b/>
         </w:rPr>
-        <w:t>IGNORE_VALUE</w:t>
-      </w:r>
-      <w:r>
-        <w:t xml:space="preserve">. Framework ignores the unmatched values marked as </w:t>
+        <w:t>Requests</w:t>
+      </w:r>
+      <w:r>
+        <w:t xml:space="preserve"> or </w:t>
       </w:r>
       <w:r>
         <w:rPr>
           <w:b/>
         </w:rPr>
-        <w:t>IGNORED</w:t>
-      </w:r>
-      <w:r>
-        <w:t xml:space="preserve"> and</w:t>
-      </w:r>
-      <w:r>
-        <w:t xml:space="preserve"> prevents the assertion errors.</w:t>
-      </w:r>
-    </w:p>
-    <w:p>
-      <w:pPr>
-        <w:pStyle w:val="ListParagraph"/>
-      </w:pPr>
-      <w:r>
-        <w:t>IGNORE_STRING</w:t>
-      </w:r>
-    </w:p>
-    <w:p>
-      <w:pPr>
-        <w:ind w:left="360"/>
-      </w:pPr>
-      <w:r>
-        <w:t xml:space="preserve">To </w:t>
-      </w:r>
-      <w:r>
+        <w:t xml:space="preserve">TEST_CONDITIONs </w:t>
+      </w:r>
+      <w:r>
+        <w:t>b</w:t>
+      </w:r>
+      <w:r>
+        <w:t>y placing them in curly braces.</w:t>
+      </w:r>
+    </w:p>
+    <w:p>
+      <w:pPr>
+        <w:ind w:firstLine="720"/>
+        <w:rPr>
+          <w:b/>
+        </w:rPr>
+      </w:pPr>
+      <w:r>
+        <w:rPr>
+          <w:b/>
+        </w:rPr>
+        <w:t>Ex:</w:t>
+      </w:r>
+    </w:p>
+    <w:p>
+      <w:pPr>
+        <w:ind w:firstLine="720"/>
+      </w:pPr>
+      <w:r>
+        <w:t>API_URL=/</w:t>
+      </w:r>
+      <w:r>
+        <w:t>library/book</w:t>
+      </w:r>
+      <w:r>
+        <w:t>/</w:t>
+      </w:r>
+      <w:r>
+        <w:rPr>
+          <w:b/>
+        </w:rPr>
+        <w:t>{book_id}</w:t>
+      </w:r>
+      <w:r>
+        <w:t>/details</w:t>
+      </w:r>
+    </w:p>
+    <w:p>
+      <w:pPr>
+        <w:ind w:firstLine="720"/>
+      </w:pPr>
+      <w:r>
+        <w:t>API_REQUEST={</w:t>
+      </w:r>
+      <w:r>
+        <w:t>book_name:"</w:t>
+      </w:r>
+      <w:r>
+        <w:rPr>
+          <w:b/>
+        </w:rPr>
+        <w:t xml:space="preserve">{book_name}"} </w:t>
+      </w:r>
+    </w:p>
+    <w:p>
+      <w:pPr>
+        <w:rPr>
+          <w:b/>
+        </w:rPr>
+      </w:pPr>
+    </w:p>
+    <w:p>
+      <w:r>
+        <w:rPr>
+          <w:b/>
+        </w:rPr>
+        <w:t xml:space="preserve">9. </w:t>
+      </w:r>
+      <w:r>
+        <w:rPr>
+          <w:b/>
+        </w:rPr>
+        <w:t>TEST_CONDITION</w:t>
+      </w:r>
+      <w:r>
+        <w:t xml:space="preserve"> </w:t>
+      </w:r>
+    </w:p>
+    <w:p>
+      <w:r>
+        <w:t xml:space="preserve">Testing API call based on HTTP status doesn't assure the complete testing of the functionality. And comparing </w:t>
+      </w:r>
+      <w:r>
+        <w:t>responses</w:t>
+      </w:r>
+      <w:r>
+        <w:t xml:space="preserve"> using </w:t>
+      </w:r>
+      <w:r>
+        <w:rPr>
+          <w:b/>
+        </w:rPr>
+        <w:t>TEST_RESPONSE</w:t>
+      </w:r>
+      <w:r>
+        <w:rPr>
+          <w:b/>
+        </w:rPr>
+        <w:t xml:space="preserve"> </w:t>
+      </w:r>
+      <w:r>
+        <w:t xml:space="preserve">is heavy, as it compares whole response data. </w:t>
+      </w:r>
+    </w:p>
+    <w:p>
+      <w:r>
+        <w:t xml:space="preserve">To test only a specific data, a test condition can be written using variables. </w:t>
+      </w:r>
+      <w:r>
+        <w:t xml:space="preserve">This condition similar to if condition of java or </w:t>
+      </w:r>
+      <w:r>
+        <w:t>JavaScript</w:t>
+      </w:r>
+      <w:r>
+        <w:t xml:space="preserve">. </w:t>
+      </w:r>
+      <w:r>
+        <w:t xml:space="preserve">The test result depends on the execution result of the condition. </w:t>
+      </w:r>
+    </w:p>
+    <w:p>
+      <w:r>
+        <w:t>Ex:</w:t>
+      </w:r>
+      <w:r>
+        <w:t xml:space="preserve"> </w:t>
+      </w:r>
+      <w:r>
+        <w:rPr>
+          <w:b/>
+        </w:rPr>
+        <w:t>TEST_CONDITION</w:t>
+      </w:r>
+      <w:r>
+        <w:t xml:space="preserve">=(({books_available}==2) &amp;&amp; ({last_book_name}=='My Book')) </w:t>
+      </w:r>
+    </w:p>
+    <w:p/>
+    <w:p>
+      <w:r>
+        <w:rPr>
+          <w:b/>
+        </w:rPr>
+        <w:t xml:space="preserve">10. </w:t>
+      </w:r>
+      <w:r>
+        <w:rPr>
+          <w:b/>
+        </w:rPr>
+        <w:t>API_POLL</w:t>
+      </w:r>
+    </w:p>
+    <w:p>
+      <w:r>
+        <w:t xml:space="preserve">In few scenarios, application polls </w:t>
+      </w:r>
+      <w:r>
+        <w:t>API</w:t>
+      </w:r>
+      <w:r>
+        <w:t xml:space="preserve"> requests until they get </w:t>
+      </w:r>
+      <w:r>
+        <w:t xml:space="preserve">a </w:t>
+      </w:r>
+      <w:r>
+        <w:t>particular</w:t>
+      </w:r>
+      <w:r>
+        <w:t xml:space="preserve"> response. To </w:t>
+      </w:r>
+      <w:r>
+        <w:t>handle</w:t>
+      </w:r>
+      <w:r>
+        <w:t xml:space="preserve"> these kind of scenarios, mark the request as </w:t>
+      </w:r>
+      <w:r>
+        <w:rPr>
+          <w:b/>
+        </w:rPr>
+        <w:t xml:space="preserve">'POLL' </w:t>
+      </w:r>
+      <w:r>
+        <w:t xml:space="preserve">by passing </w:t>
+      </w:r>
+    </w:p>
+    <w:p>
+      <w:pPr>
+        <w:ind w:left="360" w:firstLine="360"/>
+      </w:pPr>
+      <w:r>
+        <w:rPr>
+          <w:b/>
+        </w:rPr>
+        <w:t>API_POLL=true</w:t>
+      </w:r>
+    </w:p>
+    <w:p>
+      <w:r>
+        <w:t xml:space="preserve">The </w:t>
+      </w:r>
+      <w:r>
+        <w:t xml:space="preserve">framework polls the request </w:t>
+      </w:r>
+      <w:r>
+        <w:t>multiple</w:t>
+      </w:r>
+      <w:r>
+        <w:t xml:space="preserve"> times until the test passes or poll time expires. The default poll time is </w:t>
+      </w:r>
+      <w:r>
+        <w:rPr>
+          <w:b/>
+        </w:rPr>
+        <w:t>5 minutes</w:t>
+      </w:r>
+      <w:r>
+        <w:t xml:space="preserve"> </w:t>
+      </w:r>
+      <w:r>
+        <w:t xml:space="preserve">and interval is </w:t>
+      </w:r>
+      <w:r>
+        <w:rPr>
+          <w:b/>
+        </w:rPr>
+        <w:t>10 seconds</w:t>
+      </w:r>
+      <w:r>
+        <w:t>.</w:t>
+      </w:r>
+    </w:p>
+    <w:p>
+      <w:r>
+        <w:t xml:space="preserve">To override these values use </w:t>
+      </w:r>
+      <w:r>
+        <w:rPr>
+          <w:b/>
+        </w:rPr>
+        <w:t>POLL_INTERVAL</w:t>
+      </w:r>
+      <w:r>
+        <w:t xml:space="preserve"> and </w:t>
+      </w:r>
+      <w:r>
+        <w:rPr>
+          <w:b/>
+        </w:rPr>
+        <w:t>POLL_TIME</w:t>
+      </w:r>
+      <w:r>
+        <w:t xml:space="preserve"> and pass</w:t>
+      </w:r>
+      <w:r>
+        <w:t xml:space="preserve"> the</w:t>
+      </w:r>
+      <w:r>
+        <w:t xml:space="preserve"> time in seconds. </w:t>
+      </w:r>
+      <w:r>
+        <w:rPr>
+          <w:b/>
+        </w:rPr>
+        <w:t>API_STATUS</w:t>
+      </w:r>
+      <w:r>
+        <w:t>,</w:t>
+      </w:r>
+      <w:r>
+        <w:rPr>
+          <w:b/>
+        </w:rPr>
+        <w:t xml:space="preserve"> TEST_TYPE </w:t>
+      </w:r>
+      <w:r>
+        <w:t>and</w:t>
+      </w:r>
+      <w:r>
+        <w:rPr>
+          <w:b/>
+        </w:rPr>
+        <w:t xml:space="preserve"> TEST_CONDITION</w:t>
+      </w:r>
+      <w:r>
+        <w:t xml:space="preserve"> are</w:t>
+      </w:r>
+      <w:r>
+        <w:t xml:space="preserve"> crucial in proper polling of a request. </w:t>
+      </w:r>
+    </w:p>
+    <w:p/>
+    <w:p>
+      <w:r>
+        <w:rPr>
+          <w:b/>
+        </w:rPr>
+        <w:lastRenderedPageBreak/>
+        <w:t xml:space="preserve">11. </w:t>
+      </w:r>
+      <w:r>
+        <w:rPr>
+          <w:b/>
+        </w:rPr>
+        <w:t>WAIT_TIME</w:t>
+      </w:r>
+    </w:p>
+    <w:p>
+      <w:r>
+        <w:t>To force the API</w:t>
+      </w:r>
+      <w:r>
+        <w:t xml:space="preserve"> call to wait for some time before contacting server, use this property and pass the time in seconds.</w:t>
+      </w:r>
+    </w:p>
+    <w:p/>
+    <w:p>
+      <w:pPr>
+        <w:rPr>
+          <w:b/>
+        </w:rPr>
+      </w:pPr>
+      <w:r>
+        <w:t xml:space="preserve">These property files </w:t>
+      </w:r>
+      <w:r>
+        <w:t>should</w:t>
+      </w:r>
+      <w:r>
+        <w:t xml:space="preserve"> be stored under project’s </w:t>
+      </w:r>
+      <w:r>
+        <w:rPr>
+          <w:b/>
+        </w:rPr>
+        <w:t>src/test/resources/&lt;test folder name&gt;</w:t>
+      </w:r>
+      <w:r>
+        <w:rPr>
+          <w:b/>
+        </w:rPr>
+        <w:t>.</w:t>
+      </w:r>
+    </w:p>
+    <w:p>
+      <w:pPr>
+        <w:rPr>
+          <w:b/>
+        </w:rPr>
+      </w:pPr>
+    </w:p>
+    <w:p>
+      <w:pPr>
+        <w:rPr>
+          <w:b/>
+        </w:rPr>
+      </w:pPr>
+      <w:r>
+        <w:rPr>
+          <w:b/>
+        </w:rPr>
+        <w:t>12. LOG_MSG</w:t>
+      </w:r>
+    </w:p>
+    <w:p>
+      <w:r>
+        <w:t>This key provide’s the option to print the custom message while running test/api call.</w:t>
+      </w:r>
+    </w:p>
+    <w:p>
+      <w:pPr>
         <w:rPr>
           <w:bCs/>
         </w:rPr>
-        <w:t>ignore the total string comparison replace the text block with this flag or add this part of the text</w:t>
-      </w:r>
-      <w:r>
-        <w:t>.</w:t>
+      </w:pPr>
+      <w:r>
+        <w:t>U</w:t>
+      </w:r>
+      <w:r>
+        <w:t xml:space="preserve">se variables </w:t>
+      </w:r>
+      <w:r>
+        <w:t>(in curly braces) to print in the message</w:t>
+      </w:r>
+      <w:r>
+        <w:t xml:space="preserve"> and </w:t>
+      </w:r>
+      <w:r>
+        <w:rPr>
+          <w:bCs/>
+        </w:rPr>
+        <w:t xml:space="preserve">flag </w:t>
+      </w:r>
+      <w:r>
+        <w:rPr>
+          <w:b/>
+        </w:rPr>
+        <w:t>TEST_DETAILS</w:t>
+      </w:r>
+      <w:r>
+        <w:rPr>
+          <w:b/>
+        </w:rPr>
+        <w:t xml:space="preserve"> </w:t>
+      </w:r>
+      <w:r>
+        <w:rPr>
+          <w:bCs/>
+        </w:rPr>
+        <w:t>to print the test details</w:t>
       </w:r>
       <w:bookmarkStart w:id="9" w:name="_GoBack"/>
       <w:bookmarkEnd w:id="9"/>
     </w:p>
-    <w:p/>
-    <w:p>
-      <w:r>
-        <w:rPr>
-          <w:b/>
-        </w:rPr>
-        <w:t xml:space="preserve">8. </w:t>
-      </w:r>
-      <w:r>
-        <w:rPr>
-          <w:b/>
-        </w:rPr>
-        <w:t>VARIABLES</w:t>
-      </w:r>
-      <w:r>
-        <w:t xml:space="preserve"> </w:t>
-      </w:r>
-    </w:p>
-    <w:p>
-      <w:r>
-        <w:t xml:space="preserve">A variable is useful in storing and using values at runtime. It's useful in handling dynamic fields in </w:t>
-      </w:r>
-      <w:r>
-        <w:rPr>
-          <w:b/>
-        </w:rPr>
-        <w:t>URL</w:t>
-      </w:r>
-      <w:r>
-        <w:t xml:space="preserve">s or </w:t>
-      </w:r>
-      <w:r>
-        <w:rPr>
-          <w:b/>
-        </w:rPr>
-        <w:t>Request body</w:t>
-      </w:r>
-      <w:r>
-        <w:t xml:space="preserve">. </w:t>
-      </w:r>
-    </w:p>
-    <w:p>
-      <w:r>
-        <w:rPr>
-          <w:b/>
-        </w:rPr>
-        <w:t>Ex:</w:t>
-      </w:r>
-      <w:r>
-        <w:t xml:space="preserve"> If an API call response contains an </w:t>
-      </w:r>
-      <w:r>
-        <w:rPr>
-          <w:b/>
-        </w:rPr>
-        <w:t>ID</w:t>
-      </w:r>
-      <w:r>
-        <w:t>, which can be used in fut</w:t>
-      </w:r>
-      <w:r>
-        <w:t>ure API call’s URL or Request</w:t>
-      </w:r>
-      <w:r>
-        <w:t xml:space="preserve">. It can be stored as </w:t>
-      </w:r>
-      <w:r>
-        <w:t xml:space="preserve">a </w:t>
-      </w:r>
-      <w:r>
-        <w:t xml:space="preserve">variable and accessed </w:t>
-      </w:r>
-      <w:r>
-        <w:t>when it is required</w:t>
-      </w:r>
-      <w:r>
-        <w:t xml:space="preserve">. </w:t>
-      </w:r>
-    </w:p>
-    <w:p>
-      <w:r>
-        <w:t xml:space="preserve">The variable declaration should be passed as a </w:t>
-      </w:r>
-      <w:r>
-        <w:rPr>
-          <w:b/>
-        </w:rPr>
-        <w:t>JSON/String</w:t>
-      </w:r>
-      <w:r>
-        <w:t xml:space="preserve"> array.</w:t>
-      </w:r>
-    </w:p>
-    <w:p>
-      <w:r>
-        <w:rPr>
-          <w:b/>
-        </w:rPr>
-        <w:t>Ex:</w:t>
-      </w:r>
-      <w:r>
-        <w:t xml:space="preserve"> </w:t>
-      </w:r>
-      <w:r>
-        <w:t xml:space="preserve">["VAR1=VARIABLE_VALUE","VAR2=VARIABLE_VALUE", ...] </w:t>
-      </w:r>
-    </w:p>
-    <w:p>
-      <w:r>
-        <w:t xml:space="preserve">Here </w:t>
-      </w:r>
-      <w:r>
-        <w:rPr>
-          <w:b/>
-        </w:rPr>
-        <w:t>variable name</w:t>
-      </w:r>
-      <w:r>
-        <w:t xml:space="preserve"> and </w:t>
-      </w:r>
-      <w:r>
-        <w:rPr>
-          <w:b/>
-        </w:rPr>
-        <w:t>values</w:t>
-      </w:r>
-      <w:r>
-        <w:t xml:space="preserve"> are </w:t>
-      </w:r>
-      <w:r>
-        <w:t>separated</w:t>
-      </w:r>
-      <w:r>
-        <w:t xml:space="preserve"> by </w:t>
-      </w:r>
-      <w:r>
-        <w:rPr>
-          <w:b/>
-        </w:rPr>
-        <w:t>'</w:t>
-      </w:r>
-      <w:r>
-        <w:rPr>
-          <w:b/>
-        </w:rPr>
-        <w:t>=</w:t>
-      </w:r>
-      <w:r>
-        <w:rPr>
-          <w:b/>
-        </w:rPr>
-        <w:t>'</w:t>
-      </w:r>
-      <w:r>
-        <w:t xml:space="preserve">. A </w:t>
-      </w:r>
-      <w:r>
-        <w:rPr>
-          <w:b/>
-        </w:rPr>
-        <w:t>VARIABLE_VALUE</w:t>
-      </w:r>
-      <w:r>
-        <w:t xml:space="preserve"> can be </w:t>
-      </w:r>
-      <w:r>
-        <w:t>passed as</w:t>
-      </w:r>
-    </w:p>
-    <w:p>
-      <w:pPr>
-        <w:pStyle w:val="ListParagraph"/>
-      </w:pPr>
-      <w:r>
-        <w:t>JSON_PATH</w:t>
-      </w:r>
-      <w:r>
-        <w:t xml:space="preserve"> </w:t>
-      </w:r>
-    </w:p>
-    <w:p>
-      <w:pPr>
-        <w:ind w:left="720"/>
-      </w:pPr>
-      <w:r>
-        <w:t>JSON_PATH</w:t>
-      </w:r>
-      <w:r>
-        <w:t xml:space="preserve"> is useful in navigating through JSON data and obtaining specific value or object. Typically a</w:t>
-      </w:r>
-      <w:r>
-        <w:t xml:space="preserve"> JSONPATH</w:t>
-      </w:r>
-      <w:r>
-        <w:t xml:space="preserve"> starts with symbol </w:t>
-      </w:r>
-      <w:r>
-        <w:rPr>
-          <w:b/>
-        </w:rPr>
-        <w:t>'$'</w:t>
-      </w:r>
-      <w:r>
-        <w:t xml:space="preserve"> </w:t>
-      </w:r>
-      <w:r>
-        <w:t>.</w:t>
-      </w:r>
-    </w:p>
-    <w:p>
-      <w:pPr>
-        <w:ind w:left="720"/>
-      </w:pPr>
-      <w:r>
-        <w:t xml:space="preserve">Ex:["book_id=$.books[0].id"] </w:t>
-      </w:r>
-    </w:p>
-    <w:p>
-      <w:pPr>
-        <w:pStyle w:val="ListParagraph"/>
-      </w:pPr>
-      <w:r>
-        <w:t xml:space="preserve">XPATH </w:t>
-      </w:r>
-    </w:p>
-    <w:p>
-      <w:pPr>
-        <w:ind w:left="720"/>
-      </w:pPr>
-      <w:r>
-        <w:t>XPATH</w:t>
-      </w:r>
-      <w:r>
-        <w:t xml:space="preserve"> is useful in navigating through XML data and obtaining specific value or element. Use </w:t>
-      </w:r>
-      <w:r>
-        <w:t>prefix</w:t>
-      </w:r>
-      <w:r>
-        <w:t xml:space="preserve"> </w:t>
-      </w:r>
-      <w:r>
-        <w:rPr>
-          <w:b/>
-        </w:rPr>
-        <w:t>'XPATH:'</w:t>
-      </w:r>
-      <w:r>
-        <w:t xml:space="preserve"> to differentiate it from other types. </w:t>
-      </w:r>
-    </w:p>
-    <w:p>
-      <w:pPr>
-        <w:ind w:left="720" w:firstLine="360"/>
+    <w:p>
+      <w:pPr>
+        <w:rPr>
+          <w:bCs/>
+        </w:rPr>
       </w:pPr>
       <w:r>
         <w:t xml:space="preserve">Ex: </w:t>
       </w:r>
       <w:r>
-        <w:t xml:space="preserve">["book_id=XPATH:/data/books[1]/@id"] </w:t>
-      </w:r>
-    </w:p>
-    <w:p>
-      <w:pPr>
-        <w:pStyle w:val="ListParagraph"/>
-      </w:pPr>
-      <w:r>
-        <w:t>CONSTANT</w:t>
-      </w:r>
-    </w:p>
-    <w:p>
-      <w:pPr>
-        <w:ind w:left="720"/>
-      </w:pPr>
-      <w:r>
-        <w:t xml:space="preserve">Any value other than of type XPATH and JSON_PATH considered as a constant. Use </w:t>
-      </w:r>
-      <w:r>
-        <w:rPr>
-          <w:b/>
-        </w:rPr>
-        <w:t>RANDOM_VALUE</w:t>
-      </w:r>
-      <w:r>
-        <w:t xml:space="preserve"> or </w:t>
-      </w:r>
-      <w:r>
-        <w:rPr>
-          <w:b/>
-        </w:rPr>
-        <w:t>SYSTEM_TIME</w:t>
-      </w:r>
-      <w:r>
-        <w:t xml:space="preserve"> as part of the constant value to make it unique. </w:t>
-      </w:r>
-    </w:p>
-    <w:p>
-      <w:pPr>
-        <w:ind w:left="720"/>
-      </w:pPr>
-      <w:r>
-        <w:lastRenderedPageBreak/>
-        <w:t>E</w:t>
-      </w:r>
-      <w:r>
-        <w:t xml:space="preserve">x: If </w:t>
-      </w:r>
-      <w:r>
-        <w:t>a</w:t>
-      </w:r>
-      <w:r>
-        <w:t xml:space="preserve"> test is for creating a book e</w:t>
-      </w:r>
-      <w:r>
-        <w:t>ntry with a uniqu</w:t>
-      </w:r>
-      <w:r>
-        <w:t>e name then, d</w:t>
-      </w:r>
-      <w:r>
-        <w:t xml:space="preserve">eclare variable as </w:t>
-      </w:r>
-      <w:r>
-        <w:rPr>
-          <w:b/>
-        </w:rPr>
-        <w:t>["book_name=book_RANDOM_VALUE"]</w:t>
-      </w:r>
-      <w:r>
-        <w:t xml:space="preserve"> and use it in </w:t>
-      </w:r>
-      <w:r>
-        <w:rPr>
-          <w:b/>
-        </w:rPr>
-        <w:t>URL</w:t>
-      </w:r>
-      <w:r>
-        <w:t xml:space="preserve"> or </w:t>
-      </w:r>
-      <w:r>
-        <w:rPr>
-          <w:b/>
-        </w:rPr>
-        <w:t>request body</w:t>
-      </w:r>
-      <w:r>
-        <w:t>.</w:t>
-      </w:r>
-    </w:p>
-    <w:p/>
-    <w:p>
-      <w:r>
-        <w:t>Variables</w:t>
-      </w:r>
-      <w:r>
-        <w:t xml:space="preserve"> can be used in </w:t>
-      </w:r>
-      <w:r>
-        <w:rPr>
-          <w:b/>
-        </w:rPr>
-        <w:t>URL</w:t>
-      </w:r>
-      <w:r>
-        <w:t>s</w:t>
-      </w:r>
-      <w:r>
-        <w:t>,</w:t>
-      </w:r>
-      <w:r>
-        <w:rPr>
-          <w:b/>
-        </w:rPr>
-        <w:t>Requests</w:t>
-      </w:r>
-      <w:r>
-        <w:t xml:space="preserve"> or </w:t>
-      </w:r>
-      <w:r>
-        <w:rPr>
-          <w:b/>
-        </w:rPr>
-        <w:t xml:space="preserve">TEST_CONDITIONs </w:t>
-      </w:r>
-      <w:r>
-        <w:t>b</w:t>
-      </w:r>
-      <w:r>
-        <w:t>y placing them in curly braces.</w:t>
-      </w:r>
-    </w:p>
-    <w:p>
-      <w:pPr>
-        <w:ind w:firstLine="720"/>
-        <w:rPr>
-          <w:b/>
-        </w:rPr>
-      </w:pPr>
-      <w:r>
-        <w:rPr>
-          <w:b/>
-        </w:rPr>
-        <w:t>Ex:</w:t>
-      </w:r>
-    </w:p>
-    <w:p>
-      <w:pPr>
-        <w:ind w:firstLine="720"/>
-      </w:pPr>
-      <w:r>
-        <w:t>API_URL=/</w:t>
-      </w:r>
-      <w:r>
-        <w:t>library/book</w:t>
-      </w:r>
-      <w:r>
-        <w:t>/</w:t>
-      </w:r>
-      <w:r>
-        <w:rPr>
-          <w:b/>
-        </w:rPr>
-        <w:t>{book_id}</w:t>
-      </w:r>
-      <w:r>
-        <w:t>/details</w:t>
-      </w:r>
-    </w:p>
-    <w:p>
-      <w:pPr>
-        <w:ind w:firstLine="720"/>
-      </w:pPr>
-      <w:r>
-        <w:t>API_REQUEST={</w:t>
-      </w:r>
-      <w:r>
-        <w:t>book_name:"</w:t>
-      </w:r>
-      <w:r>
-        <w:rPr>
-          <w:b/>
-        </w:rPr>
-        <w:t xml:space="preserve">{book_name}"} </w:t>
-      </w:r>
-    </w:p>
-    <w:p>
-      <w:r>
-        <w:t>Based on their scop</w:t>
-      </w:r>
-      <w:r>
-        <w:t xml:space="preserve">e, a variable can be declared under </w:t>
-      </w:r>
-      <w:r>
-        <w:rPr>
-          <w:b/>
-        </w:rPr>
-        <w:t>SUITE_VARIBALES</w:t>
-      </w:r>
-      <w:r>
-        <w:t xml:space="preserve"> or </w:t>
-      </w:r>
-      <w:r>
-        <w:rPr>
-          <w:b/>
-        </w:rPr>
-        <w:t>TEST_VARIABLES</w:t>
-      </w:r>
-      <w:r>
-        <w:t>.</w:t>
-      </w:r>
-    </w:p>
-    <w:p/>
-    <w:p>
-      <w:pPr>
-        <w:ind w:left="720" w:hanging="360"/>
-        <w:rPr>
-          <w:b/>
-        </w:rPr>
-      </w:pPr>
-      <w:r>
-        <w:rPr>
-          <w:b/>
-        </w:rPr>
-        <w:t xml:space="preserve">8.1 </w:t>
-      </w:r>
-      <w:r>
-        <w:rPr>
-          <w:b/>
-        </w:rPr>
-        <w:t xml:space="preserve">SUITE_VARIABLES </w:t>
-      </w:r>
-    </w:p>
-    <w:p>
-      <w:pPr>
-        <w:ind w:left="360"/>
-      </w:pPr>
-      <w:r>
-        <w:t xml:space="preserve">Suite variable's scope is test suite level. These variables can be accessed in other tests across </w:t>
-      </w:r>
-      <w:r>
-        <w:t>all the tests of the testsuite.</w:t>
-      </w:r>
-    </w:p>
-    <w:p>
-      <w:pPr>
-        <w:ind w:left="360"/>
-      </w:pPr>
-      <w:r>
-        <w:t>It's useful in resolving dependecies in API calls, which requires i</w:t>
-      </w:r>
-      <w:r>
-        <w:t>nformation from current API response</w:t>
-      </w:r>
-      <w:r>
-        <w:t xml:space="preserve">. </w:t>
-      </w:r>
-    </w:p>
-    <w:p>
-      <w:pPr>
-        <w:ind w:left="360"/>
-      </w:pPr>
-    </w:p>
-    <w:p>
-      <w:pPr>
-        <w:ind w:left="720" w:hanging="360"/>
-        <w:rPr>
-          <w:b/>
-        </w:rPr>
-      </w:pPr>
-      <w:r>
-        <w:rPr>
-          <w:b/>
-        </w:rPr>
-        <w:t xml:space="preserve">8.2 </w:t>
-      </w:r>
-      <w:r>
-        <w:rPr>
-          <w:b/>
-        </w:rPr>
-        <w:t xml:space="preserve">TEST_VARIABLES </w:t>
-      </w:r>
-    </w:p>
-    <w:p>
-      <w:pPr>
-        <w:ind w:left="360"/>
-      </w:pPr>
-      <w:r>
-        <w:t>Test variables scope</w:t>
-      </w:r>
-      <w:r>
-        <w:t xml:space="preserve"> is reduced </w:t>
-      </w:r>
-      <w:r>
-        <w:t>to individual test, and used for</w:t>
-      </w:r>
-      <w:r>
-        <w:t xml:space="preserve"> </w:t>
-      </w:r>
-      <w:r>
-        <w:t>temporary</w:t>
-      </w:r>
-      <w:r>
-        <w:t xml:space="preserve"> purpose</w:t>
-      </w:r>
-      <w:r>
-        <w:t>. These variables can</w:t>
-      </w:r>
-      <w:r>
-        <w:t xml:space="preserve"> be used in request body, param</w:t>
-      </w:r>
-      <w:r>
-        <w:t>eter values or test conditions.</w:t>
-      </w:r>
-    </w:p>
-    <w:p>
-      <w:pPr>
-        <w:rPr>
-          <w:b/>
-        </w:rPr>
-      </w:pPr>
-    </w:p>
-    <w:p>
-      <w:r>
-        <w:rPr>
-          <w:b/>
-        </w:rPr>
-        <w:t xml:space="preserve">9. </w:t>
-      </w:r>
-      <w:r>
-        <w:rPr>
-          <w:b/>
-        </w:rPr>
-        <w:t>TEST_CONDITION</w:t>
-      </w:r>
-      <w:r>
-        <w:t xml:space="preserve"> </w:t>
-      </w:r>
-    </w:p>
-    <w:p>
-      <w:r>
-        <w:t xml:space="preserve">Testing API call based on HTTP status doesn't assure the complete testing of the functionality. And comparing requests using </w:t>
-      </w:r>
-      <w:r>
-        <w:rPr>
-          <w:b/>
-        </w:rPr>
-        <w:t xml:space="preserve">TEST_TYPE </w:t>
-      </w:r>
-      <w:r>
-        <w:t xml:space="preserve">is heavy, as it compares whole response data. </w:t>
-      </w:r>
-    </w:p>
-    <w:p>
-      <w:r>
-        <w:t xml:space="preserve">To test only a specific data, a test condition can be written using variables. </w:t>
-      </w:r>
-      <w:r>
-        <w:t xml:space="preserve">This condition similar to if condition of java or </w:t>
-      </w:r>
-      <w:r>
-        <w:t>JavaScript</w:t>
-      </w:r>
-      <w:r>
-        <w:t xml:space="preserve">. </w:t>
-      </w:r>
-      <w:r>
-        <w:t xml:space="preserve">The test result depends on the execution result of the condition. </w:t>
-      </w:r>
-    </w:p>
-    <w:p>
-      <w:r>
-        <w:t>Ex:</w:t>
-      </w:r>
-      <w:r>
-        <w:t xml:space="preserve"> </w:t>
-      </w:r>
-      <w:r>
-        <w:rPr>
-          <w:b/>
-        </w:rPr>
-        <w:t>TEST_CONDITION</w:t>
-      </w:r>
-      <w:r>
-        <w:t xml:space="preserve">=(({books_available}==2) &amp;&amp; ({last_book_name}=='My Book')) </w:t>
-      </w:r>
-    </w:p>
-    <w:p/>
-    <w:p>
-      <w:r>
-        <w:rPr>
-          <w:b/>
-        </w:rPr>
-        <w:t xml:space="preserve">10. </w:t>
-      </w:r>
-      <w:r>
-        <w:rPr>
-          <w:b/>
-        </w:rPr>
-        <w:t>API_POLL</w:t>
-      </w:r>
-    </w:p>
-    <w:p>
-      <w:r>
-        <w:t xml:space="preserve">In few scenarios, application polls </w:t>
-      </w:r>
-      <w:r>
-        <w:t>API</w:t>
-      </w:r>
-      <w:r>
-        <w:t xml:space="preserve"> requests until they get </w:t>
-      </w:r>
-      <w:r>
-        <w:t xml:space="preserve">a </w:t>
-      </w:r>
-      <w:r>
-        <w:t>particular</w:t>
-      </w:r>
-      <w:r>
-        <w:t xml:space="preserve"> response. To </w:t>
-      </w:r>
-      <w:r>
-        <w:t>handle</w:t>
-      </w:r>
-      <w:r>
-        <w:t xml:space="preserve"> these kind of scenarios, mark the request as </w:t>
-      </w:r>
-      <w:r>
-        <w:rPr>
-          <w:b/>
-        </w:rPr>
-        <w:t xml:space="preserve">'POLL' </w:t>
-      </w:r>
-      <w:r>
-        <w:t xml:space="preserve">by passing </w:t>
-      </w:r>
-    </w:p>
-    <w:p>
-      <w:pPr>
-        <w:ind w:left="360" w:firstLine="360"/>
-      </w:pPr>
-      <w:r>
-        <w:rPr>
-          <w:b/>
-        </w:rPr>
-        <w:lastRenderedPageBreak/>
-        <w:t>API_POLL=true</w:t>
-      </w:r>
-    </w:p>
-    <w:p>
-      <w:r>
-        <w:t xml:space="preserve">The </w:t>
-      </w:r>
-      <w:r>
-        <w:t xml:space="preserve">framework polls the request </w:t>
-      </w:r>
-      <w:r>
-        <w:t>multiple</w:t>
-      </w:r>
-      <w:r>
-        <w:t xml:space="preserve"> times until the test passes or poll time expires. The default poll time is </w:t>
-      </w:r>
-      <w:r>
-        <w:rPr>
-          <w:b/>
-        </w:rPr>
-        <w:t>5 minutes</w:t>
-      </w:r>
-      <w:r>
-        <w:t xml:space="preserve"> </w:t>
-      </w:r>
-      <w:r>
-        <w:t xml:space="preserve">and interval is </w:t>
-      </w:r>
-      <w:r>
-        <w:rPr>
-          <w:b/>
-        </w:rPr>
-        <w:t>10 seconds</w:t>
-      </w:r>
-      <w:r>
-        <w:t>.</w:t>
-      </w:r>
-    </w:p>
-    <w:p>
-      <w:r>
-        <w:t xml:space="preserve">To override these values use </w:t>
-      </w:r>
-      <w:r>
-        <w:rPr>
-          <w:b/>
-        </w:rPr>
-        <w:t>POLL_INTERVAL</w:t>
-      </w:r>
-      <w:r>
-        <w:t xml:space="preserve"> and </w:t>
-      </w:r>
-      <w:r>
-        <w:rPr>
-          <w:b/>
-        </w:rPr>
-        <w:t>POLL_TIME</w:t>
-      </w:r>
-      <w:r>
-        <w:t xml:space="preserve"> and pass</w:t>
-      </w:r>
-      <w:r>
-        <w:t xml:space="preserve"> the</w:t>
-      </w:r>
-      <w:r>
-        <w:t xml:space="preserve"> time in seconds. </w:t>
-      </w:r>
-      <w:r>
-        <w:rPr>
-          <w:b/>
-        </w:rPr>
-        <w:t>API_STATUS</w:t>
-      </w:r>
-      <w:r>
-        <w:t>,</w:t>
-      </w:r>
-      <w:r>
-        <w:rPr>
-          <w:b/>
-        </w:rPr>
-        <w:t xml:space="preserve"> TEST_TYPE </w:t>
-      </w:r>
-      <w:r>
-        <w:t>and</w:t>
-      </w:r>
-      <w:r>
-        <w:rPr>
-          <w:b/>
-        </w:rPr>
-        <w:t xml:space="preserve"> TEST_CONDITION</w:t>
-      </w:r>
-      <w:r>
-        <w:t xml:space="preserve"> are</w:t>
-      </w:r>
-      <w:r>
-        <w:t xml:space="preserve"> crucial in proper polling of a request. </w:t>
-      </w:r>
-    </w:p>
-    <w:p/>
-    <w:p>
-      <w:r>
-        <w:rPr>
-          <w:b/>
-        </w:rPr>
-        <w:t xml:space="preserve">11. </w:t>
-      </w:r>
-      <w:r>
-        <w:rPr>
-          <w:b/>
-        </w:rPr>
-        <w:t>WAIT_TIME</w:t>
-      </w:r>
-    </w:p>
-    <w:p>
-      <w:r>
-        <w:t>To force the API</w:t>
-      </w:r>
-      <w:r>
-        <w:t xml:space="preserve"> call to wait for some time before contacting server, use this property and pass the time in seconds.</w:t>
-      </w:r>
-    </w:p>
-    <w:p/>
-    <w:p>
-      <w:pPr>
-        <w:rPr>
-          <w:b/>
-        </w:rPr>
-      </w:pPr>
-      <w:r>
-        <w:t xml:space="preserve">These property files </w:t>
-      </w:r>
-      <w:r>
-        <w:t>should</w:t>
-      </w:r>
-      <w:r>
-        <w:t xml:space="preserve"> be stored under project’s </w:t>
-      </w:r>
-      <w:r>
-        <w:rPr>
-          <w:b/>
-        </w:rPr>
-        <w:t>src/test/resources/&lt;test folder name&gt;</w:t>
-      </w:r>
-      <w:r>
-        <w:rPr>
-          <w:b/>
-        </w:rPr>
-        <w:t>.</w:t>
+        <w:rPr>
+          <w:bCs/>
+        </w:rPr>
+        <w:t>LOG_MSG</w:t>
+      </w:r>
+      <w:r>
+        <w:rPr>
+          <w:bCs/>
+        </w:rPr>
+        <w:t>=Newly created Solution’s Id is {solution_id}</w:t>
       </w:r>
     </w:p>
     <w:p/>
@@ -11894,7 +11954,7 @@
       <w:rPr>
         <w:noProof/>
       </w:rPr>
-      <w:t>9</w:t>
+      <w:t>22</w:t>
     </w:r>
     <w:r>
       <w:fldChar w:fldCharType="end"/>
@@ -11918,7 +11978,7 @@
       <w:rPr>
         <w:noProof/>
       </w:rPr>
-      <w:t>11/26/2017 5:29 PM</w:t>
+      <w:t>3/21/2018 3:29 PM</w:t>
     </w:r>
     <w:r>
       <w:fldChar w:fldCharType="end"/>
@@ -16995,6 +17055,15 @@
 </file>
 
 <file path=customXml/item1.xml><?xml version="1.0" encoding="utf-8"?>
+<?mso-contentType ?>
+<FormTemplates xmlns="http://schemas.microsoft.com/sharepoint/v3/contenttype/forms">
+  <Display>DocumentLibraryForm</Display>
+  <Edit>DocumentLibraryForm</Edit>
+  <New>DocumentLibraryForm</New>
+</FormTemplates>
+</file>
+
+<file path=customXml/item2.xml><?xml version="1.0" encoding="utf-8"?>
 <p:properties xmlns:p="http://schemas.microsoft.com/office/2006/metadata/properties" xmlns:xsi="http://www.w3.org/2001/XMLSchema-instance" xmlns:pc="http://schemas.microsoft.com/office/infopath/2007/PartnerControls">
   <documentManagement>
     <FICOOwner xmlns="02295efa-ab5d-45d3-b16c-773aa6e7d11c">
@@ -17009,7 +17078,7 @@
 </p:properties>
 </file>
 
-<file path=customXml/item2.xml><?xml version="1.0" encoding="utf-8"?>
+<file path=customXml/item3.xml><?xml version="1.0" encoding="utf-8"?>
 <ct:contentTypeSchema xmlns:ct="http://schemas.microsoft.com/office/2006/metadata/contentType" xmlns:ma="http://schemas.microsoft.com/office/2006/metadata/properties/metaAttributes" ct:_="" ma:_="" ma:contentTypeName="Document" ma:contentTypeID="0x010100059D2C634E27D241AA82F57A3871A7BC" ma:contentTypeVersion="0" ma:contentTypeDescription="Create a new document." ma:contentTypeScope="" ma:versionID="916019e80b583cde0466039234a67444">
   <xsd:schema xmlns:xsd="http://www.w3.org/2001/XMLSchema" xmlns:xs="http://www.w3.org/2001/XMLSchema" xmlns:p="http://schemas.microsoft.com/office/2006/metadata/properties" xmlns:ns2="02295efa-ab5d-45d3-b16c-773aa6e7d11c" xmlns:ns3="11282002-5b40-44e7-bc00-533857fba57b" targetNamespace="http://schemas.microsoft.com/office/2006/metadata/properties" ma:root="true" ma:fieldsID="3b0a7296ae98c21e474a21aee62b569e" ns2:_="" ns3:_="">
     <xsd:import namespace="02295efa-ab5d-45d3-b16c-773aa6e7d11c"/>
@@ -17160,18 +17229,9 @@
 </ct:contentTypeSchema>
 </file>
 
-<file path=customXml/item3.xml><?xml version="1.0" encoding="utf-8"?>
+<file path=customXml/item4.xml><?xml version="1.0" encoding="utf-8"?>
 <?mso-contentType ?>
 <SharedContentType xmlns="Microsoft.SharePoint.Taxonomy.ContentTypeSync" SourceId="4b0ef5e6-9265-4aee-a2a9-c36a10a3005c" ContentTypeId="0x0101" PreviousValue="false"/>
-</file>
-
-<file path=customXml/item4.xml><?xml version="1.0" encoding="utf-8"?>
-<?mso-contentType ?>
-<FormTemplates xmlns="http://schemas.microsoft.com/sharepoint/v3/contenttype/forms">
-  <Display>DocumentLibraryForm</Display>
-  <Edit>DocumentLibraryForm</Edit>
-  <New>DocumentLibraryForm</New>
-</FormTemplates>
 </file>
 
 <file path=customXml/item5.xml><?xml version="1.0" encoding="utf-8"?>
@@ -17179,6 +17239,14 @@
 </file>
 
 <file path=customXml/itemProps1.xml><?xml version="1.0" encoding="utf-8"?>
+<ds:datastoreItem xmlns:ds="http://schemas.openxmlformats.org/officeDocument/2006/customXml" ds:itemID="{0BF40A9B-215B-44A0-A648-3AD98E5291F5}">
+  <ds:schemaRefs>
+    <ds:schemaRef ds:uri="http://schemas.microsoft.com/sharepoint/v3/contenttype/forms"/>
+  </ds:schemaRefs>
+</ds:datastoreItem>
+</file>
+
+<file path=customXml/itemProps2.xml><?xml version="1.0" encoding="utf-8"?>
 <ds:datastoreItem xmlns:ds="http://schemas.openxmlformats.org/officeDocument/2006/customXml" ds:itemID="{19378E2D-9F88-4543-BC55-2CBACA2486FB}">
   <ds:schemaRefs>
     <ds:schemaRef ds:uri="http://schemas.microsoft.com/office/2006/metadata/properties"/>
@@ -17189,7 +17257,7 @@
 </ds:datastoreItem>
 </file>
 
-<file path=customXml/itemProps2.xml><?xml version="1.0" encoding="utf-8"?>
+<file path=customXml/itemProps3.xml><?xml version="1.0" encoding="utf-8"?>
 <ds:datastoreItem xmlns:ds="http://schemas.openxmlformats.org/officeDocument/2006/customXml" ds:itemID="{65095C1E-899F-461B-97B7-26E1276F3ACD}">
   <ds:schemaRefs>
     <ds:schemaRef ds:uri="http://schemas.microsoft.com/office/2006/metadata/contentType"/>
@@ -17208,7 +17276,7 @@
 </ds:datastoreItem>
 </file>
 
-<file path=customXml/itemProps3.xml><?xml version="1.0" encoding="utf-8"?>
+<file path=customXml/itemProps4.xml><?xml version="1.0" encoding="utf-8"?>
 <ds:datastoreItem xmlns:ds="http://schemas.openxmlformats.org/officeDocument/2006/customXml" ds:itemID="{D494B015-B008-4140-AB5D-755D8BE77A8C}">
   <ds:schemaRefs>
     <ds:schemaRef ds:uri="Microsoft.SharePoint.Taxonomy.ContentTypeSync"/>
@@ -17216,16 +17284,8 @@
 </ds:datastoreItem>
 </file>
 
-<file path=customXml/itemProps4.xml><?xml version="1.0" encoding="utf-8"?>
-<ds:datastoreItem xmlns:ds="http://schemas.openxmlformats.org/officeDocument/2006/customXml" ds:itemID="{0BF40A9B-215B-44A0-A648-3AD98E5291F5}">
-  <ds:schemaRefs>
-    <ds:schemaRef ds:uri="http://schemas.microsoft.com/sharepoint/v3/contenttype/forms"/>
-  </ds:schemaRefs>
-</ds:datastoreItem>
-</file>
-
 <file path=customXml/itemProps5.xml><?xml version="1.0" encoding="utf-8"?>
-<ds:datastoreItem xmlns:ds="http://schemas.openxmlformats.org/officeDocument/2006/customXml" ds:itemID="{CAF93728-D0EC-4765-A895-C1E0AAA9A9E4}">
+<ds:datastoreItem xmlns:ds="http://schemas.openxmlformats.org/officeDocument/2006/customXml" ds:itemID="{E4CD3E54-E3F6-4B99-B949-466F1B1BF706}">
   <ds:schemaRefs>
     <ds:schemaRef ds:uri="http://schemas.openxmlformats.org/officeDocument/2006/bibliography"/>
   </ds:schemaRefs>

</xml_diff>

<commit_message>
- Fixed defects of file downloader  - Updated the document
</commit_message>
<xml_diff>
--- a/docs/RestApiTestingFramework.docx
+++ b/docs/RestApiTestingFramework.docx
@@ -5715,7 +5715,13 @@
         <w:t xml:space="preserve"> all steps requires a lot of code to be written. </w:t>
       </w:r>
       <w:r>
-        <w:t xml:space="preserve">And most of the code would be similar or same for different tests/API calls. As a result the </w:t>
+        <w:t>And most of the code would be similar or same for different tests/API calls. As a result</w:t>
+      </w:r>
+      <w:r>
+        <w:t>,</w:t>
+      </w:r>
+      <w:r>
+        <w:t xml:space="preserve"> the </w:t>
       </w:r>
       <w:r>
         <w:t>implementation</w:t>
@@ -5935,7 +5941,19 @@
         <w:rPr>
           <w:b w:val="0"/>
         </w:rPr>
-        <w:t>Receive the response and test it</w:t>
+        <w:t>Receive the response and test</w:t>
+      </w:r>
+      <w:r>
+        <w:rPr>
+          <w:b w:val="0"/>
+        </w:rPr>
+        <w:t>s</w:t>
+      </w:r>
+      <w:r>
+        <w:rPr>
+          <w:b w:val="0"/>
+        </w:rPr>
+        <w:t xml:space="preserve"> it</w:t>
       </w:r>
       <w:r>
         <w:rPr>
@@ -6690,7 +6708,13 @@
         <w:rPr>
           <w:b/>
         </w:rPr>
-        <w:t>TEST_RESPONSE</w:t>
+        <w:t>COMPARE</w:t>
+      </w:r>
+      <w:r>
+        <w:rPr>
+          <w:b/>
+        </w:rPr>
+        <w:t>_RESPONSE</w:t>
       </w:r>
       <w:r>
         <w:t xml:space="preserve"> </w:t>
@@ -6735,7 +6759,13 @@
         <w:rPr>
           <w:b/>
         </w:rPr>
-        <w:t>TEST_RESPONSE</w:t>
+        <w:t>COMPARE</w:t>
+      </w:r>
+      <w:r>
+        <w:rPr>
+          <w:b/>
+        </w:rPr>
+        <w:t>_RESPONSE</w:t>
       </w:r>
       <w:r>
         <w:rPr>
@@ -6875,6 +6905,11 @@
     </w:p>
     <w:p>
       <w:pPr>
+        <w:ind w:left="720" w:hanging="360"/>
+      </w:pPr>
+    </w:p>
+    <w:p>
+      <w:pPr>
         <w:pStyle w:val="ListParagraph"/>
       </w:pPr>
       <w:r>
@@ -7371,7 +7406,17 @@
         <w:t>b</w:t>
       </w:r>
       <w:r>
-        <w:t>y placing them in curly braces.</w:t>
+        <w:t xml:space="preserve">y placing them in </w:t>
+      </w:r>
+      <w:r>
+        <w:rPr>
+          <w:b/>
+          <w:bCs/>
+        </w:rPr>
+        <w:t>curly braces</w:t>
+      </w:r>
+      <w:r>
+        <w:t>.</w:t>
       </w:r>
     </w:p>
     <w:p>
@@ -7483,7 +7528,33 @@
         <w:t xml:space="preserve">To test only a specific data, a test condition can be written using variables. </w:t>
       </w:r>
       <w:r>
-        <w:t xml:space="preserve">This condition similar to if condition of java or </w:t>
+        <w:t>This condition similar to</w:t>
+      </w:r>
+      <w:r>
+        <w:t xml:space="preserve"> an</w:t>
+      </w:r>
+      <w:r>
+        <w:t xml:space="preserve"> </w:t>
+      </w:r>
+      <w:r>
+        <w:rPr>
+          <w:b/>
+          <w:bCs/>
+        </w:rPr>
+        <w:t xml:space="preserve">if </w:t>
+      </w:r>
+      <w:r>
+        <w:t>condition</w:t>
+      </w:r>
+      <w:r>
+        <w:rPr>
+          <w:b/>
+          <w:bCs/>
+        </w:rPr>
+        <w:t xml:space="preserve"> </w:t>
+      </w:r>
+      <w:r>
+        <w:t xml:space="preserve">of java or </w:t>
       </w:r>
       <w:r>
         <w:t>JavaScript</w:t>
@@ -7744,6 +7815,9 @@
       <w:r>
         <w:t>This key provide’s the option to print the custom message while running test/api call.</w:t>
       </w:r>
+      <w:r>
+        <w:t xml:space="preserve"> It can be useful in debugging/observing API calls.</w:t>
+      </w:r>
     </w:p>
     <w:p>
       <w:pPr>
@@ -7786,31 +7860,120 @@
           <w:bCs/>
         </w:rPr>
         <w:t>to print the test details</w:t>
+      </w:r>
+    </w:p>
+    <w:p>
+      <w:pPr>
+        <w:rPr>
+          <w:bCs/>
+        </w:rPr>
+      </w:pPr>
+      <w:r>
+        <w:t xml:space="preserve">Ex: </w:t>
+      </w:r>
+      <w:r>
+        <w:rPr>
+          <w:bCs/>
+        </w:rPr>
+        <w:t>LOG_MSG</w:t>
+      </w:r>
+      <w:r>
+        <w:rPr>
+          <w:bCs/>
+        </w:rPr>
+        <w:t>=Newly created Solution’s Id is {solution_id}</w:t>
+      </w:r>
+    </w:p>
+    <w:p>
+      <w:pPr>
+        <w:rPr>
+          <w:bCs/>
+        </w:rPr>
+      </w:pPr>
+    </w:p>
+    <w:p>
+      <w:pPr>
+        <w:rPr>
+          <w:b/>
+        </w:rPr>
+      </w:pPr>
+      <w:r>
+        <w:rPr>
+          <w:b/>
+        </w:rPr>
+        <w:t>13. API_HEADERS</w:t>
+      </w:r>
+    </w:p>
+    <w:p>
+      <w:pPr>
+        <w:rPr>
+          <w:bCs/>
+        </w:rPr>
+      </w:pPr>
+      <w:r>
+        <w:rPr>
+          <w:bCs/>
+        </w:rPr>
+        <w:t>Use this field to pass the extra header information. Pass the headers as JSON Array / String array in below format.</w:t>
+      </w:r>
+    </w:p>
+    <w:p>
+      <w:pPr>
+        <w:rPr>
+          <w:bCs/>
+        </w:rPr>
+      </w:pPr>
+      <w:r>
+        <w:rPr>
+          <w:bCs/>
+        </w:rPr>
+        <w:t>API_HEADERS</w:t>
+      </w:r>
+      <w:r>
+        <w:rPr>
+          <w:bCs/>
+        </w:rPr>
+        <w:t>=[</w:t>
+      </w:r>
+      <w:r>
+        <w:rPr>
+          <w:bCs/>
+        </w:rPr>
+        <w:t>“header_ke</w:t>
       </w:r>
       <w:bookmarkStart w:id="9" w:name="_GoBack"/>
       <w:bookmarkEnd w:id="9"/>
-    </w:p>
-    <w:p>
-      <w:pPr>
+      <w:r>
         <w:rPr>
           <w:bCs/>
         </w:rPr>
-      </w:pPr>
-      <w:r>
-        <w:t xml:space="preserve">Ex: </w:t>
+        <w:t>y=header_value”, “</w:t>
       </w:r>
       <w:r>
         <w:rPr>
           <w:bCs/>
         </w:rPr>
-        <w:t>LOG_MSG</w:t>
+        <w:t>header_key=header_value</w:t>
       </w:r>
       <w:r>
         <w:rPr>
           <w:bCs/>
         </w:rPr>
-        <w:t>=Newly created Solution’s Id is {solution_id}</w:t>
-      </w:r>
+        <w:t xml:space="preserve">”, … </w:t>
+      </w:r>
+      <w:r>
+        <w:rPr>
+          <w:bCs/>
+        </w:rPr>
+        <w:t>];</w:t>
+      </w:r>
+    </w:p>
+    <w:p>
+      <w:pPr>
+        <w:rPr>
+          <w:bCs/>
+        </w:rPr>
+      </w:pPr>
     </w:p>
     <w:p/>
     <w:p>
@@ -11725,11 +11888,7 @@
           <w:numId w:val="13"/>
         </w:numPr>
         <w:rPr>
-          <w:rStyle w:val="Hyperlink"/>
           <w:b w:val="0"/>
-          <w:noProof w:val="0"/>
-          <w:color w:val="auto"/>
-          <w:u w:val="none"/>
         </w:rPr>
       </w:pPr>
       <w:r>
@@ -11755,6 +11914,19 @@
           <w:b w:val="0"/>
         </w:rPr>
         <w:t xml:space="preserve"> while testing defect/feature</w:t>
+      </w:r>
+    </w:p>
+    <w:p>
+      <w:pPr>
+        <w:pStyle w:val="ListContinue"/>
+      </w:pPr>
+    </w:p>
+    <w:p>
+      <w:pPr>
+        <w:pStyle w:val="ListContinue"/>
+      </w:pPr>
+      <w:r>
+        <w:t>The chrome extension solves above issues and helps in writing/creating tests.</w:t>
       </w:r>
     </w:p>
     <w:p>
@@ -11954,7 +12126,7 @@
       <w:rPr>
         <w:noProof/>
       </w:rPr>
-      <w:t>22</w:t>
+      <w:t>12</w:t>
     </w:r>
     <w:r>
       <w:fldChar w:fldCharType="end"/>
@@ -11978,7 +12150,7 @@
       <w:rPr>
         <w:noProof/>
       </w:rPr>
-      <w:t>3/21/2018 3:29 PM</w:t>
+      <w:t>3/24/2018 9:15 AM</w:t>
     </w:r>
     <w:r>
       <w:fldChar w:fldCharType="end"/>
@@ -17055,15 +17227,6 @@
 </file>
 
 <file path=customXml/item1.xml><?xml version="1.0" encoding="utf-8"?>
-<?mso-contentType ?>
-<FormTemplates xmlns="http://schemas.microsoft.com/sharepoint/v3/contenttype/forms">
-  <Display>DocumentLibraryForm</Display>
-  <Edit>DocumentLibraryForm</Edit>
-  <New>DocumentLibraryForm</New>
-</FormTemplates>
-</file>
-
-<file path=customXml/item2.xml><?xml version="1.0" encoding="utf-8"?>
 <p:properties xmlns:p="http://schemas.microsoft.com/office/2006/metadata/properties" xmlns:xsi="http://www.w3.org/2001/XMLSchema-instance" xmlns:pc="http://schemas.microsoft.com/office/infopath/2007/PartnerControls">
   <documentManagement>
     <FICOOwner xmlns="02295efa-ab5d-45d3-b16c-773aa6e7d11c">
@@ -17078,7 +17241,21 @@
 </p:properties>
 </file>
 
+<file path=customXml/item2.xml><?xml version="1.0" encoding="utf-8"?>
+<?mso-contentType ?>
+<FormTemplates xmlns="http://schemas.microsoft.com/sharepoint/v3/contenttype/forms">
+  <Display>DocumentLibraryForm</Display>
+  <Edit>DocumentLibraryForm</Edit>
+  <New>DocumentLibraryForm</New>
+</FormTemplates>
+</file>
+
 <file path=customXml/item3.xml><?xml version="1.0" encoding="utf-8"?>
+<?mso-contentType ?>
+<SharedContentType xmlns="Microsoft.SharePoint.Taxonomy.ContentTypeSync" SourceId="4b0ef5e6-9265-4aee-a2a9-c36a10a3005c" ContentTypeId="0x0101" PreviousValue="false"/>
+</file>
+
+<file path=customXml/item4.xml><?xml version="1.0" encoding="utf-8"?>
 <ct:contentTypeSchema xmlns:ct="http://schemas.microsoft.com/office/2006/metadata/contentType" xmlns:ma="http://schemas.microsoft.com/office/2006/metadata/properties/metaAttributes" ct:_="" ma:_="" ma:contentTypeName="Document" ma:contentTypeID="0x010100059D2C634E27D241AA82F57A3871A7BC" ma:contentTypeVersion="0" ma:contentTypeDescription="Create a new document." ma:contentTypeScope="" ma:versionID="916019e80b583cde0466039234a67444">
   <xsd:schema xmlns:xsd="http://www.w3.org/2001/XMLSchema" xmlns:xs="http://www.w3.org/2001/XMLSchema" xmlns:p="http://schemas.microsoft.com/office/2006/metadata/properties" xmlns:ns2="02295efa-ab5d-45d3-b16c-773aa6e7d11c" xmlns:ns3="11282002-5b40-44e7-bc00-533857fba57b" targetNamespace="http://schemas.microsoft.com/office/2006/metadata/properties" ma:root="true" ma:fieldsID="3b0a7296ae98c21e474a21aee62b569e" ns2:_="" ns3:_="">
     <xsd:import namespace="02295efa-ab5d-45d3-b16c-773aa6e7d11c"/>
@@ -17229,24 +17406,11 @@
 </ct:contentTypeSchema>
 </file>
 
-<file path=customXml/item4.xml><?xml version="1.0" encoding="utf-8"?>
-<?mso-contentType ?>
-<SharedContentType xmlns="Microsoft.SharePoint.Taxonomy.ContentTypeSync" SourceId="4b0ef5e6-9265-4aee-a2a9-c36a10a3005c" ContentTypeId="0x0101" PreviousValue="false"/>
-</file>
-
 <file path=customXml/item5.xml><?xml version="1.0" encoding="utf-8"?>
 <b:Sources xmlns:b="http://schemas.openxmlformats.org/officeDocument/2006/bibliography" xmlns="http://schemas.openxmlformats.org/officeDocument/2006/bibliography" SelectedStyle="\APA.XSL" StyleName="APA"/>
 </file>
 
 <file path=customXml/itemProps1.xml><?xml version="1.0" encoding="utf-8"?>
-<ds:datastoreItem xmlns:ds="http://schemas.openxmlformats.org/officeDocument/2006/customXml" ds:itemID="{0BF40A9B-215B-44A0-A648-3AD98E5291F5}">
-  <ds:schemaRefs>
-    <ds:schemaRef ds:uri="http://schemas.microsoft.com/sharepoint/v3/contenttype/forms"/>
-  </ds:schemaRefs>
-</ds:datastoreItem>
-</file>
-
-<file path=customXml/itemProps2.xml><?xml version="1.0" encoding="utf-8"?>
 <ds:datastoreItem xmlns:ds="http://schemas.openxmlformats.org/officeDocument/2006/customXml" ds:itemID="{19378E2D-9F88-4543-BC55-2CBACA2486FB}">
   <ds:schemaRefs>
     <ds:schemaRef ds:uri="http://schemas.microsoft.com/office/2006/metadata/properties"/>
@@ -17257,7 +17421,23 @@
 </ds:datastoreItem>
 </file>
 
+<file path=customXml/itemProps2.xml><?xml version="1.0" encoding="utf-8"?>
+<ds:datastoreItem xmlns:ds="http://schemas.openxmlformats.org/officeDocument/2006/customXml" ds:itemID="{0BF40A9B-215B-44A0-A648-3AD98E5291F5}">
+  <ds:schemaRefs>
+    <ds:schemaRef ds:uri="http://schemas.microsoft.com/sharepoint/v3/contenttype/forms"/>
+  </ds:schemaRefs>
+</ds:datastoreItem>
+</file>
+
 <file path=customXml/itemProps3.xml><?xml version="1.0" encoding="utf-8"?>
+<ds:datastoreItem xmlns:ds="http://schemas.openxmlformats.org/officeDocument/2006/customXml" ds:itemID="{D494B015-B008-4140-AB5D-755D8BE77A8C}">
+  <ds:schemaRefs>
+    <ds:schemaRef ds:uri="Microsoft.SharePoint.Taxonomy.ContentTypeSync"/>
+  </ds:schemaRefs>
+</ds:datastoreItem>
+</file>
+
+<file path=customXml/itemProps4.xml><?xml version="1.0" encoding="utf-8"?>
 <ds:datastoreItem xmlns:ds="http://schemas.openxmlformats.org/officeDocument/2006/customXml" ds:itemID="{65095C1E-899F-461B-97B7-26E1276F3ACD}">
   <ds:schemaRefs>
     <ds:schemaRef ds:uri="http://schemas.microsoft.com/office/2006/metadata/contentType"/>
@@ -17276,16 +17456,8 @@
 </ds:datastoreItem>
 </file>
 
-<file path=customXml/itemProps4.xml><?xml version="1.0" encoding="utf-8"?>
-<ds:datastoreItem xmlns:ds="http://schemas.openxmlformats.org/officeDocument/2006/customXml" ds:itemID="{D494B015-B008-4140-AB5D-755D8BE77A8C}">
-  <ds:schemaRefs>
-    <ds:schemaRef ds:uri="Microsoft.SharePoint.Taxonomy.ContentTypeSync"/>
-  </ds:schemaRefs>
-</ds:datastoreItem>
-</file>
-
 <file path=customXml/itemProps5.xml><?xml version="1.0" encoding="utf-8"?>
-<ds:datastoreItem xmlns:ds="http://schemas.openxmlformats.org/officeDocument/2006/customXml" ds:itemID="{E4CD3E54-E3F6-4B99-B949-466F1B1BF706}">
+<ds:datastoreItem xmlns:ds="http://schemas.openxmlformats.org/officeDocument/2006/customXml" ds:itemID="{10572985-3B1B-41F2-8A63-42EFD7081CDC}">
   <ds:schemaRefs>
     <ds:schemaRef ds:uri="http://schemas.openxmlformats.org/officeDocument/2006/bibliography"/>
   </ds:schemaRefs>

</xml_diff>

<commit_message>
- Updated the document
</commit_message>
<xml_diff>
--- a/docs/RestApiTestingFramework.docx
+++ b/docs/RestApiTestingFramework.docx
@@ -5289,7 +5289,7 @@
               <w:rPr>
                 <w:webHidden/>
               </w:rPr>
-              <w:t>24</w:t>
+              <w:t>26</w:t>
             </w:r>
             <w:r>
               <w:rPr>
@@ -7927,39 +7927,13 @@
         <w:rPr>
           <w:bCs/>
         </w:rPr>
-        <w:t>API_HEADERS</w:t>
+        <w:t>API_HEADERS=[</w:t>
       </w:r>
       <w:r>
         <w:rPr>
           <w:bCs/>
         </w:rPr>
-        <w:t>=[</w:t>
-      </w:r>
-      <w:r>
-        <w:rPr>
-          <w:bCs/>
-        </w:rPr>
-        <w:t>“header_ke</w:t>
-      </w:r>
-      <w:bookmarkStart w:id="9" w:name="_GoBack"/>
-      <w:bookmarkEnd w:id="9"/>
-      <w:r>
-        <w:rPr>
-          <w:bCs/>
-        </w:rPr>
-        <w:t>y=header_value”, “</w:t>
-      </w:r>
-      <w:r>
-        <w:rPr>
-          <w:bCs/>
-        </w:rPr>
-        <w:t>header_key=header_value</w:t>
-      </w:r>
-      <w:r>
-        <w:rPr>
-          <w:bCs/>
-        </w:rPr>
-        <w:t xml:space="preserve">”, … </w:t>
+        <w:t xml:space="preserve">“header_key=header_value”, “header_key=header_value”, … </w:t>
       </w:r>
       <w:r>
         <w:rPr>
@@ -7985,8 +7959,8 @@
         </w:numPr>
         <w:ind w:left="432" w:hanging="432"/>
       </w:pPr>
-      <w:bookmarkStart w:id="10" w:name="_Toc486520962"/>
-      <w:bookmarkStart w:id="11" w:name="_Toc499480548"/>
+      <w:bookmarkStart w:id="9" w:name="_Toc486520962"/>
+      <w:bookmarkStart w:id="10" w:name="_Toc499480548"/>
       <w:r>
         <w:lastRenderedPageBreak/>
         <w:t>5</w:t>
@@ -7994,14 +7968,14 @@
       <w:r>
         <w:t>.4</w:t>
       </w:r>
+      <w:bookmarkEnd w:id="9"/>
+      <w:r>
+        <w:tab/>
+      </w:r>
+      <w:r>
+        <w:t>Test Class</w:t>
+      </w:r>
       <w:bookmarkEnd w:id="10"/>
-      <w:r>
-        <w:tab/>
-      </w:r>
-      <w:r>
-        <w:t>Test Class</w:t>
-      </w:r>
-      <w:bookmarkEnd w:id="11"/>
     </w:p>
     <w:p>
       <w:pPr>
@@ -8749,12 +8723,12 @@
           <w:numId w:val="16"/>
         </w:numPr>
       </w:pPr>
-      <w:bookmarkStart w:id="12" w:name="_Toc499480549"/>
+      <w:bookmarkStart w:id="11" w:name="_Toc499480549"/>
       <w:r>
         <w:lastRenderedPageBreak/>
         <w:t>Test Suite</w:t>
       </w:r>
-      <w:bookmarkEnd w:id="12"/>
+      <w:bookmarkEnd w:id="11"/>
     </w:p>
     <w:p>
       <w:pPr>
@@ -9658,7 +9632,7 @@
         </w:numPr>
         <w:ind w:left="432" w:hanging="432"/>
       </w:pPr>
-      <w:bookmarkStart w:id="13" w:name="_Toc499480550"/>
+      <w:bookmarkStart w:id="12" w:name="_Toc499480550"/>
       <w:r>
         <w:lastRenderedPageBreak/>
         <w:t>6</w:t>
@@ -9669,7 +9643,7 @@
       <w:r>
         <w:t>Test Configuration</w:t>
       </w:r>
-      <w:bookmarkEnd w:id="13"/>
+      <w:bookmarkEnd w:id="12"/>
     </w:p>
     <w:p>
       <w:pPr>
@@ -10642,7 +10616,7 @@
         </w:numPr>
         <w:ind w:left="432" w:hanging="432"/>
       </w:pPr>
-      <w:bookmarkStart w:id="14" w:name="_Toc499480551"/>
+      <w:bookmarkStart w:id="13" w:name="_Toc499480551"/>
       <w:r>
         <w:lastRenderedPageBreak/>
         <w:t>7</w:t>
@@ -10653,7 +10627,7 @@
       <w:r>
         <w:t>Project Setup and Flow</w:t>
       </w:r>
-      <w:bookmarkEnd w:id="14"/>
+      <w:bookmarkEnd w:id="13"/>
     </w:p>
     <w:p>
       <w:r>
@@ -10841,7 +10815,7 @@
         </w:numPr>
         <w:ind w:left="432" w:hanging="432"/>
       </w:pPr>
-      <w:bookmarkStart w:id="15" w:name="_Toc499480552"/>
+      <w:bookmarkStart w:id="14" w:name="_Toc499480552"/>
       <w:r>
         <w:lastRenderedPageBreak/>
         <w:t>8</w:t>
@@ -10852,7 +10826,7 @@
       <w:r>
         <w:t>File Upload requests</w:t>
       </w:r>
-      <w:bookmarkEnd w:id="15"/>
+      <w:bookmarkEnd w:id="14"/>
     </w:p>
     <w:p>
       <w:pPr>
@@ -11434,7 +11408,7 @@
         </w:numPr>
         <w:ind w:left="432" w:hanging="432"/>
       </w:pPr>
-      <w:bookmarkStart w:id="16" w:name="_Toc499480553"/>
+      <w:bookmarkStart w:id="15" w:name="_Toc499480553"/>
       <w:r>
         <w:lastRenderedPageBreak/>
         <w:t>9</w:t>
@@ -11445,7 +11419,7 @@
       <w:r>
         <w:t>File Download requests</w:t>
       </w:r>
-      <w:bookmarkEnd w:id="16"/>
+      <w:bookmarkEnd w:id="15"/>
     </w:p>
     <w:p>
       <w:pPr>
@@ -11717,7 +11691,7 @@
         </w:numPr>
         <w:ind w:left="432" w:hanging="432"/>
       </w:pPr>
-      <w:bookmarkStart w:id="17" w:name="_Toc499480554"/>
+      <w:bookmarkStart w:id="16" w:name="_Toc499480554"/>
       <w:r>
         <w:lastRenderedPageBreak/>
         <w:t>10</w:t>
@@ -11728,7 +11702,7 @@
       <w:r>
         <w:t>Chrome Extension</w:t>
       </w:r>
-      <w:bookmarkEnd w:id="17"/>
+      <w:bookmarkEnd w:id="16"/>
     </w:p>
     <w:p>
       <w:pPr>
@@ -11748,7 +11722,13 @@
         <w:t>knowl</w:t>
       </w:r>
       <w:r>
-        <w:t xml:space="preserve">edge of browser developer tools and </w:t>
+        <w:t>edge of browser</w:t>
+      </w:r>
+      <w:r>
+        <w:t>’s</w:t>
+      </w:r>
+      <w:r>
+        <w:t xml:space="preserve"> developer tools and </w:t>
       </w:r>
       <w:r>
         <w:t>API document (swagger</w:t>
@@ -11927,6 +11907,721 @@
       </w:pPr>
       <w:r>
         <w:t>The chrome extension solves above issues and helps in writing/creating tests.</w:t>
+      </w:r>
+    </w:p>
+    <w:p>
+      <w:pPr>
+        <w:pStyle w:val="ListContinue"/>
+      </w:pPr>
+    </w:p>
+    <w:p>
+      <w:pPr>
+        <w:ind w:left="360"/>
+        <w:rPr>
+          <w:bCs/>
+          <w:sz w:val="32"/>
+          <w:szCs w:val="32"/>
+        </w:rPr>
+      </w:pPr>
+      <w:r>
+        <w:rPr>
+          <w:b/>
+          <w:bCs/>
+          <w:sz w:val="32"/>
+          <w:szCs w:val="32"/>
+        </w:rPr>
+        <w:t>How to Use</w:t>
+      </w:r>
+    </w:p>
+    <w:p>
+      <w:pPr>
+        <w:pStyle w:val="ListParagraph"/>
+        <w:numPr>
+          <w:ilvl w:val="0"/>
+          <w:numId w:val="35"/>
+        </w:numPr>
+        <w:spacing w:before="60" w:after="100" w:afterAutospacing="1"/>
+        <w:rPr>
+          <w:b w:val="0"/>
+          <w:bCs/>
+        </w:rPr>
+      </w:pPr>
+      <w:r>
+        <w:rPr>
+          <w:b w:val="0"/>
+          <w:bCs/>
+        </w:rPr>
+        <w:t>Open the web application and run the extension.</w:t>
+      </w:r>
+    </w:p>
+    <w:p>
+      <w:pPr>
+        <w:pStyle w:val="ListParagraph"/>
+        <w:numPr>
+          <w:ilvl w:val="0"/>
+          <w:numId w:val="35"/>
+        </w:numPr>
+        <w:spacing w:before="60" w:after="100" w:afterAutospacing="1"/>
+        <w:rPr>
+          <w:b w:val="0"/>
+          <w:bCs/>
+        </w:rPr>
+      </w:pPr>
+      <w:r>
+        <w:rPr>
+          <w:b w:val="0"/>
+          <w:bCs/>
+        </w:rPr>
+        <w:t>It will open a small window in bottom right corner of the web page. </w:t>
+      </w:r>
+    </w:p>
+    <w:p>
+      <w:pPr>
+        <w:pStyle w:val="ListContinue"/>
+        <w:ind w:left="720"/>
+      </w:pPr>
+      <w:r>
+        <w:rPr>
+          <w:noProof/>
+          <w:lang w:bidi="te-IN"/>
+        </w:rPr>
+        <w:drawing>
+          <wp:inline distT="0" distB="0" distL="0" distR="0" wp14:anchorId="14DCDD9E" wp14:editId="782EBA5B">
+            <wp:extent cx="4373880" cy="762000"/>
+            <wp:effectExtent l="0" t="0" r="7620" b="0"/>
+            <wp:docPr id="2" name="Picture 2"/>
+            <wp:cNvGraphicFramePr>
+              <a:graphicFrameLocks xmlns:a="http://schemas.openxmlformats.org/drawingml/2006/main" noChangeAspect="1"/>
+            </wp:cNvGraphicFramePr>
+            <a:graphic xmlns:a="http://schemas.openxmlformats.org/drawingml/2006/main">
+              <a:graphicData uri="http://schemas.openxmlformats.org/drawingml/2006/picture">
+                <pic:pic xmlns:pic="http://schemas.openxmlformats.org/drawingml/2006/picture">
+                  <pic:nvPicPr>
+                    <pic:cNvPr id="0" name="Picture 1"/>
+                    <pic:cNvPicPr>
+                      <a:picLocks noChangeAspect="1" noChangeArrowheads="1"/>
+                    </pic:cNvPicPr>
+                  </pic:nvPicPr>
+                  <pic:blipFill>
+                    <a:blip r:embed="rId16">
+                      <a:extLst>
+                        <a:ext uri="{28A0092B-C50C-407E-A947-70E740481C1C}">
+                          <a14:useLocalDpi xmlns:a14="http://schemas.microsoft.com/office/drawing/2010/main" val="0"/>
+                        </a:ext>
+                      </a:extLst>
+                    </a:blip>
+                    <a:srcRect/>
+                    <a:stretch>
+                      <a:fillRect/>
+                    </a:stretch>
+                  </pic:blipFill>
+                  <pic:spPr bwMode="auto">
+                    <a:xfrm>
+                      <a:off x="0" y="0"/>
+                      <a:ext cx="4373880" cy="762000"/>
+                    </a:xfrm>
+                    <a:prstGeom prst="rect">
+                      <a:avLst/>
+                    </a:prstGeom>
+                    <a:noFill/>
+                    <a:ln>
+                      <a:noFill/>
+                    </a:ln>
+                  </pic:spPr>
+                </pic:pic>
+              </a:graphicData>
+            </a:graphic>
+          </wp:inline>
+        </w:drawing>
+      </w:r>
+    </w:p>
+    <w:p>
+      <w:pPr>
+        <w:pStyle w:val="ListContinue"/>
+        <w:numPr>
+          <w:ilvl w:val="0"/>
+          <w:numId w:val="35"/>
+        </w:numPr>
+      </w:pPr>
+      <w:r>
+        <w:t>Expand the window and click on start to monitor API calls.</w:t>
+      </w:r>
+    </w:p>
+    <w:p>
+      <w:pPr>
+        <w:pStyle w:val="ListContinue"/>
+        <w:numPr>
+          <w:ilvl w:val="0"/>
+          <w:numId w:val="35"/>
+        </w:numPr>
+      </w:pPr>
+      <w:r>
+        <w:t>Based on User action, all the </w:t>
+      </w:r>
+      <w:r>
+        <w:t>AJAX</w:t>
+      </w:r>
+      <w:r>
+        <w:t> or </w:t>
+      </w:r>
+      <w:r>
+        <w:t>network calls</w:t>
+      </w:r>
+      <w:r>
+        <w:t> will be listed out. (</w:t>
+      </w:r>
+      <w:r>
+        <w:rPr>
+          <w:b/>
+          <w:bCs/>
+        </w:rPr>
+        <w:t>FileUpoad</w:t>
+      </w:r>
+      <w:r>
+        <w:t> and </w:t>
+      </w:r>
+      <w:r>
+        <w:rPr>
+          <w:b/>
+          <w:bCs/>
+        </w:rPr>
+        <w:t>FileDownload</w:t>
+      </w:r>
+      <w:r>
+        <w:t xml:space="preserve"> related API calls will not be listed, these need to be handled </w:t>
+      </w:r>
+      <w:r>
+        <w:rPr>
+          <w:b/>
+          <w:bCs/>
+        </w:rPr>
+        <w:t>m</w:t>
+      </w:r>
+      <w:r>
+        <w:rPr>
+          <w:b/>
+          <w:bCs/>
+        </w:rPr>
+        <w:t>anually</w:t>
+      </w:r>
+      <w:r>
+        <w:t xml:space="preserve"> from developer console)</w:t>
+      </w:r>
+    </w:p>
+    <w:p>
+      <w:pPr>
+        <w:pStyle w:val="ListContinue"/>
+        <w:ind w:left="720"/>
+      </w:pPr>
+      <w:r>
+        <w:lastRenderedPageBreak/>
+        <w:t xml:space="preserve">  </w:t>
+      </w:r>
+      <w:r>
+        <w:rPr>
+          <w:noProof/>
+          <w:lang w:bidi="te-IN"/>
+        </w:rPr>
+        <w:drawing>
+          <wp:inline distT="0" distB="0" distL="0" distR="0" wp14:anchorId="33B02B99" wp14:editId="08854DD9">
+            <wp:extent cx="4754880" cy="3346027"/>
+            <wp:effectExtent l="0" t="0" r="7620" b="6985"/>
+            <wp:docPr id="39" name="Picture 39"/>
+            <wp:cNvGraphicFramePr>
+              <a:graphicFrameLocks xmlns:a="http://schemas.openxmlformats.org/drawingml/2006/main" noChangeAspect="1"/>
+            </wp:cNvGraphicFramePr>
+            <a:graphic xmlns:a="http://schemas.openxmlformats.org/drawingml/2006/main">
+              <a:graphicData uri="http://schemas.openxmlformats.org/drawingml/2006/picture">
+                <pic:pic xmlns:pic="http://schemas.openxmlformats.org/drawingml/2006/picture">
+                  <pic:nvPicPr>
+                    <pic:cNvPr id="0" name="Picture 2"/>
+                    <pic:cNvPicPr>
+                      <a:picLocks noChangeAspect="1" noChangeArrowheads="1"/>
+                    </pic:cNvPicPr>
+                  </pic:nvPicPr>
+                  <pic:blipFill>
+                    <a:blip r:embed="rId17">
+                      <a:extLst>
+                        <a:ext uri="{28A0092B-C50C-407E-A947-70E740481C1C}">
+                          <a14:useLocalDpi xmlns:a14="http://schemas.microsoft.com/office/drawing/2010/main" val="0"/>
+                        </a:ext>
+                      </a:extLst>
+                    </a:blip>
+                    <a:srcRect/>
+                    <a:stretch>
+                      <a:fillRect/>
+                    </a:stretch>
+                  </pic:blipFill>
+                  <pic:spPr bwMode="auto">
+                    <a:xfrm>
+                      <a:off x="0" y="0"/>
+                      <a:ext cx="4758551" cy="3348610"/>
+                    </a:xfrm>
+                    <a:prstGeom prst="rect">
+                      <a:avLst/>
+                    </a:prstGeom>
+                    <a:noFill/>
+                    <a:ln>
+                      <a:noFill/>
+                    </a:ln>
+                  </pic:spPr>
+                </pic:pic>
+              </a:graphicData>
+            </a:graphic>
+          </wp:inline>
+        </w:drawing>
+      </w:r>
+    </w:p>
+    <w:p>
+      <w:pPr>
+        <w:pStyle w:val="ListContinue"/>
+        <w:numPr>
+          <w:ilvl w:val="0"/>
+          <w:numId w:val="35"/>
+        </w:numPr>
+      </w:pPr>
+      <w:r>
+        <w:t>Select the </w:t>
+      </w:r>
+      <w:r>
+        <w:rPr>
+          <w:b/>
+          <w:bCs/>
+        </w:rPr>
+        <w:t>API call</w:t>
+      </w:r>
+      <w:r>
+        <w:t> to Read, Edit, Delete or Filter.</w:t>
+      </w:r>
+    </w:p>
+    <w:p>
+      <w:pPr>
+        <w:pStyle w:val="ListContinue"/>
+        <w:numPr>
+          <w:ilvl w:val="0"/>
+          <w:numId w:val="35"/>
+        </w:numPr>
+      </w:pPr>
+      <w:r>
+        <w:t>Use </w:t>
+      </w:r>
+      <w:r>
+        <w:rPr>
+          <w:b/>
+          <w:bCs/>
+        </w:rPr>
+        <w:t>COPY</w:t>
+      </w:r>
+      <w:r>
+        <w:t> to get the API request info in test format.</w:t>
+      </w:r>
+    </w:p>
+    <w:p>
+      <w:pPr>
+        <w:pStyle w:val="ListContinue"/>
+        <w:numPr>
+          <w:ilvl w:val="0"/>
+          <w:numId w:val="35"/>
+        </w:numPr>
+      </w:pPr>
+      <w:r>
+        <w:t>Add the API Calls to recorder by providing comments.</w:t>
+      </w:r>
+    </w:p>
+    <w:p>
+      <w:pPr>
+        <w:pStyle w:val="ListContinue"/>
+        <w:numPr>
+          <w:ilvl w:val="0"/>
+          <w:numId w:val="35"/>
+        </w:numPr>
+      </w:pPr>
+      <w:r>
+        <w:t>Click on </w:t>
+      </w:r>
+      <w:r>
+        <w:rPr>
+          <w:b/>
+          <w:bCs/>
+        </w:rPr>
+        <w:t>Download</w:t>
+      </w:r>
+      <w:r>
+        <w:t> button to get the property file containing all the monitored API calls.</w:t>
+      </w:r>
+    </w:p>
+    <w:p>
+      <w:pPr>
+        <w:pStyle w:val="ListContinue"/>
+        <w:numPr>
+          <w:ilvl w:val="0"/>
+          <w:numId w:val="35"/>
+        </w:numPr>
+      </w:pPr>
+      <w:r>
+        <w:t>This file will be in exact test format required by the Framework</w:t>
+      </w:r>
+    </w:p>
+    <w:p>
+      <w:pPr>
+        <w:pStyle w:val="ListContinue"/>
+        <w:rPr>
+          <w:rFonts w:ascii="Segoe UI" w:hAnsi="Segoe UI" w:cs="Segoe UI"/>
+          <w:color w:val="24292E"/>
+        </w:rPr>
+      </w:pPr>
+    </w:p>
+    <w:p>
+      <w:pPr>
+        <w:pStyle w:val="ListContinue"/>
+        <w:rPr>
+          <w:b/>
+          <w:bCs/>
+        </w:rPr>
+      </w:pPr>
+    </w:p>
+    <w:p>
+      <w:pPr>
+        <w:pStyle w:val="ListContinue"/>
+        <w:rPr>
+          <w:b/>
+          <w:bCs/>
+          <w:sz w:val="32"/>
+          <w:szCs w:val="32"/>
+        </w:rPr>
+      </w:pPr>
+      <w:r>
+        <w:rPr>
+          <w:b/>
+          <w:bCs/>
+          <w:sz w:val="32"/>
+          <w:szCs w:val="32"/>
+        </w:rPr>
+        <w:t xml:space="preserve">Settings </w:t>
+      </w:r>
+    </w:p>
+    <w:p>
+      <w:pPr>
+        <w:pStyle w:val="ListContinue"/>
+        <w:ind w:left="0"/>
+        <w:rPr>
+          <w:b/>
+          <w:bCs/>
+        </w:rPr>
+      </w:pPr>
+    </w:p>
+    <w:p>
+      <w:pPr>
+        <w:pStyle w:val="ListContinue"/>
+        <w:numPr>
+          <w:ilvl w:val="0"/>
+          <w:numId w:val="36"/>
+        </w:numPr>
+        <w:rPr>
+          <w:b/>
+          <w:bCs/>
+          <w:szCs w:val="24"/>
+        </w:rPr>
+      </w:pPr>
+      <w:r>
+        <w:rPr>
+          <w:b/>
+          <w:bCs/>
+          <w:szCs w:val="24"/>
+        </w:rPr>
+        <w:t>API Filters</w:t>
+      </w:r>
+    </w:p>
+    <w:p>
+      <w:pPr>
+        <w:pStyle w:val="ListContinue"/>
+        <w:ind w:firstLine="360"/>
+      </w:pPr>
+      <w:r>
+        <w:t>Applications uses REST APIs for different purpose. These are used based on the UI design and the functionality. Some of these calls may not be required to test.</w:t>
+      </w:r>
+    </w:p>
+    <w:p>
+      <w:pPr>
+        <w:pStyle w:val="ListContinue"/>
+        <w:ind w:firstLine="360"/>
+      </w:pPr>
+      <w:r>
+        <w:t>To handle these unnecessary calls</w:t>
+      </w:r>
+      <w:r>
+        <w:t>,</w:t>
+      </w:r>
+      <w:bookmarkStart w:id="17" w:name="_GoBack"/>
+      <w:bookmarkEnd w:id="17"/>
+      <w:r>
+        <w:t xml:space="preserve"> API filter settings can be used.</w:t>
+      </w:r>
+    </w:p>
+    <w:p>
+      <w:pPr>
+        <w:pStyle w:val="ListParagraph"/>
+        <w:numPr>
+          <w:ilvl w:val="0"/>
+          <w:numId w:val="38"/>
+        </w:numPr>
+        <w:spacing w:before="60" w:after="100" w:afterAutospacing="1"/>
+        <w:rPr>
+          <w:b w:val="0"/>
+          <w:bCs/>
+        </w:rPr>
+      </w:pPr>
+      <w:r>
+        <w:rPr>
+          <w:b w:val="0"/>
+          <w:bCs/>
+        </w:rPr>
+        <w:t>Open settings panel by clicking on settings icon.</w:t>
+      </w:r>
+    </w:p>
+    <w:p>
+      <w:pPr>
+        <w:pStyle w:val="ListParagraph"/>
+        <w:numPr>
+          <w:ilvl w:val="0"/>
+          <w:numId w:val="38"/>
+        </w:numPr>
+        <w:spacing w:before="60" w:after="100" w:afterAutospacing="1"/>
+        <w:rPr>
+          <w:b w:val="0"/>
+          <w:bCs/>
+        </w:rPr>
+      </w:pPr>
+      <w:r>
+        <w:rPr>
+          <w:b w:val="0"/>
+          <w:bCs/>
+        </w:rPr>
+        <w:t>Add new filter by providing Http Method and Rest Path.</w:t>
+      </w:r>
+    </w:p>
+    <w:p>
+      <w:pPr>
+        <w:pStyle w:val="ListParagraph"/>
+        <w:numPr>
+          <w:ilvl w:val="0"/>
+          <w:numId w:val="38"/>
+        </w:numPr>
+        <w:spacing w:before="60" w:after="100" w:afterAutospacing="1"/>
+        <w:rPr>
+          <w:b w:val="0"/>
+          <w:bCs/>
+        </w:rPr>
+      </w:pPr>
+      <w:r>
+        <w:rPr>
+          <w:b w:val="0"/>
+          <w:bCs/>
+        </w:rPr>
+        <w:t>Check/Uncheck the API to filter.</w:t>
+      </w:r>
+    </w:p>
+    <w:p>
+      <w:pPr>
+        <w:pStyle w:val="ListParagraph"/>
+        <w:numPr>
+          <w:ilvl w:val="0"/>
+          <w:numId w:val="38"/>
+        </w:numPr>
+        <w:spacing w:before="60" w:after="100" w:afterAutospacing="1"/>
+        <w:rPr>
+          <w:b w:val="0"/>
+          <w:bCs/>
+        </w:rPr>
+      </w:pPr>
+      <w:r>
+        <w:rPr>
+          <w:b w:val="0"/>
+          <w:bCs/>
+        </w:rPr>
+        <w:t>Save the changes.</w:t>
+      </w:r>
+    </w:p>
+    <w:p>
+      <w:pPr>
+        <w:pStyle w:val="ListParagraph"/>
+        <w:numPr>
+          <w:ilvl w:val="0"/>
+          <w:numId w:val="38"/>
+        </w:numPr>
+        <w:spacing w:before="60" w:after="100" w:afterAutospacing="1"/>
+        <w:rPr>
+          <w:b w:val="0"/>
+          <w:bCs/>
+        </w:rPr>
+      </w:pPr>
+      <w:r>
+        <w:rPr>
+          <w:b w:val="0"/>
+          <w:bCs/>
+        </w:rPr>
+        <w:t>Use Export/Import to share the filter content with others.</w:t>
+      </w:r>
+    </w:p>
+    <w:p>
+      <w:pPr>
+        <w:pStyle w:val="ListContinue"/>
+      </w:pPr>
+      <w:r>
+        <w:t>Use Parameter Filter option to remove unnecessary GET/POST params of the request.</w:t>
+      </w:r>
+    </w:p>
+    <w:p>
+      <w:pPr>
+        <w:spacing w:before="60" w:after="100" w:afterAutospacing="1" w:line="240" w:lineRule="auto"/>
+        <w:ind w:left="720"/>
+      </w:pPr>
+      <w:r>
+        <w:rPr>
+          <w:noProof/>
+          <w:lang w:bidi="te-IN"/>
+        </w:rPr>
+        <w:lastRenderedPageBreak/>
+        <w:drawing>
+          <wp:inline distT="0" distB="0" distL="0" distR="0" wp14:anchorId="7D083952" wp14:editId="3F8C0789">
+            <wp:extent cx="4023360" cy="2674620"/>
+            <wp:effectExtent l="0" t="0" r="0" b="0"/>
+            <wp:docPr id="40" name="Picture 40"/>
+            <wp:cNvGraphicFramePr>
+              <a:graphicFrameLocks xmlns:a="http://schemas.openxmlformats.org/drawingml/2006/main" noChangeAspect="1"/>
+            </wp:cNvGraphicFramePr>
+            <a:graphic xmlns:a="http://schemas.openxmlformats.org/drawingml/2006/main">
+              <a:graphicData uri="http://schemas.openxmlformats.org/drawingml/2006/picture">
+                <pic:pic xmlns:pic="http://schemas.openxmlformats.org/drawingml/2006/picture">
+                  <pic:nvPicPr>
+                    <pic:cNvPr id="0" name="Picture 3"/>
+                    <pic:cNvPicPr>
+                      <a:picLocks noChangeAspect="1" noChangeArrowheads="1"/>
+                    </pic:cNvPicPr>
+                  </pic:nvPicPr>
+                  <pic:blipFill>
+                    <a:blip r:embed="rId18">
+                      <a:extLst>
+                        <a:ext uri="{28A0092B-C50C-407E-A947-70E740481C1C}">
+                          <a14:useLocalDpi xmlns:a14="http://schemas.microsoft.com/office/drawing/2010/main" val="0"/>
+                        </a:ext>
+                      </a:extLst>
+                    </a:blip>
+                    <a:srcRect/>
+                    <a:stretch>
+                      <a:fillRect/>
+                    </a:stretch>
+                  </pic:blipFill>
+                  <pic:spPr bwMode="auto">
+                    <a:xfrm>
+                      <a:off x="0" y="0"/>
+                      <a:ext cx="4023360" cy="2674620"/>
+                    </a:xfrm>
+                    <a:prstGeom prst="rect">
+                      <a:avLst/>
+                    </a:prstGeom>
+                    <a:noFill/>
+                    <a:ln>
+                      <a:noFill/>
+                    </a:ln>
+                  </pic:spPr>
+                </pic:pic>
+              </a:graphicData>
+            </a:graphic>
+          </wp:inline>
+        </w:drawing>
+      </w:r>
+    </w:p>
+    <w:p>
+      <w:pPr>
+        <w:pStyle w:val="ListParagraph"/>
+        <w:numPr>
+          <w:ilvl w:val="0"/>
+          <w:numId w:val="37"/>
+        </w:numPr>
+        <w:spacing w:before="60" w:after="100" w:afterAutospacing="1"/>
+      </w:pPr>
+      <w:r>
+        <w:t>Swagger Data</w:t>
+      </w:r>
+    </w:p>
+    <w:p>
+      <w:pPr>
+        <w:pStyle w:val="ListContinue"/>
+      </w:pPr>
+      <w:r>
+        <w:t>Swagger is a tool, which generates API document from the application’s rest code. The Swagger.json is standard for REST applications.</w:t>
+      </w:r>
+    </w:p>
+    <w:p>
+      <w:pPr>
+        <w:pStyle w:val="ListContinue"/>
+      </w:pPr>
+    </w:p>
+    <w:p>
+      <w:pPr>
+        <w:pStyle w:val="ListContinue"/>
+        <w:ind w:firstLine="360"/>
+        <w:rPr>
+          <w:b/>
+          <w:bCs/>
+        </w:rPr>
+      </w:pPr>
+      <w:r>
+        <w:rPr>
+          <w:b/>
+          <w:bCs/>
+          <w:noProof/>
+          <w:lang w:bidi="te-IN"/>
+        </w:rPr>
+        <w:drawing>
+          <wp:inline distT="0" distB="0" distL="0" distR="0" wp14:anchorId="7A09D946" wp14:editId="66E14FB5">
+            <wp:extent cx="4114800" cy="3200400"/>
+            <wp:effectExtent l="0" t="0" r="0" b="0"/>
+            <wp:docPr id="42" name="Picture 42"/>
+            <wp:cNvGraphicFramePr>
+              <a:graphicFrameLocks xmlns:a="http://schemas.openxmlformats.org/drawingml/2006/main" noChangeAspect="1"/>
+            </wp:cNvGraphicFramePr>
+            <a:graphic xmlns:a="http://schemas.openxmlformats.org/drawingml/2006/main">
+              <a:graphicData uri="http://schemas.openxmlformats.org/drawingml/2006/picture">
+                <pic:pic xmlns:pic="http://schemas.openxmlformats.org/drawingml/2006/picture">
+                  <pic:nvPicPr>
+                    <pic:cNvPr id="0" name="Picture 5"/>
+                    <pic:cNvPicPr>
+                      <a:picLocks noChangeAspect="1" noChangeArrowheads="1"/>
+                    </pic:cNvPicPr>
+                  </pic:nvPicPr>
+                  <pic:blipFill>
+                    <a:blip r:embed="rId19">
+                      <a:extLst>
+                        <a:ext uri="{28A0092B-C50C-407E-A947-70E740481C1C}">
+                          <a14:useLocalDpi xmlns:a14="http://schemas.microsoft.com/office/drawing/2010/main" val="0"/>
+                        </a:ext>
+                      </a:extLst>
+                    </a:blip>
+                    <a:srcRect/>
+                    <a:stretch>
+                      <a:fillRect/>
+                    </a:stretch>
+                  </pic:blipFill>
+                  <pic:spPr bwMode="auto">
+                    <a:xfrm>
+                      <a:off x="0" y="0"/>
+                      <a:ext cx="4114800" cy="3200400"/>
+                    </a:xfrm>
+                    <a:prstGeom prst="rect">
+                      <a:avLst/>
+                    </a:prstGeom>
+                    <a:noFill/>
+                    <a:ln>
+                      <a:noFill/>
+                    </a:ln>
+                  </pic:spPr>
+                </pic:pic>
+              </a:graphicData>
+            </a:graphic>
+          </wp:inline>
+        </w:drawing>
       </w:r>
     </w:p>
     <w:p>
@@ -11973,7 +12668,7 @@
       <w:r>
         <w:t xml:space="preserve">Json Unit - </w:t>
       </w:r>
-      <w:hyperlink r:id="rId16" w:history="1">
+      <w:hyperlink r:id="rId20" w:history="1">
         <w:r>
           <w:rPr>
             <w:rStyle w:val="Hyperlink"/>
@@ -11995,7 +12690,7 @@
       <w:r>
         <w:t xml:space="preserve">XML Unit - </w:t>
       </w:r>
-      <w:hyperlink r:id="rId17" w:history="1">
+      <w:hyperlink r:id="rId21" w:history="1">
         <w:r>
           <w:rPr>
             <w:rStyle w:val="Hyperlink"/>
@@ -12017,7 +12712,7 @@
       <w:r>
         <w:t xml:space="preserve">XPath - </w:t>
       </w:r>
-      <w:hyperlink r:id="rId18" w:history="1">
+      <w:hyperlink r:id="rId22" w:history="1">
         <w:r>
           <w:rPr>
             <w:rStyle w:val="Hyperlink"/>
@@ -12039,7 +12734,7 @@
       <w:r>
         <w:t xml:space="preserve">Json Path - </w:t>
       </w:r>
-      <w:hyperlink r:id="rId19" w:history="1">
+      <w:hyperlink r:id="rId23" w:history="1">
         <w:r>
           <w:rPr>
             <w:rStyle w:val="Hyperlink"/>
@@ -12061,16 +12756,21 @@
       <w:r>
         <w:t>Chrome Extension -</w:t>
       </w:r>
-      <w:r>
-        <w:rPr>
-          <w:rStyle w:val="Hyperlink"/>
-          <w:noProof w:val="0"/>
-        </w:rPr>
-        <w:t xml:space="preserve"> https://github.com/srinivas2207/RestApiChromeExtension</w:t>
-      </w:r>
+      <w:hyperlink r:id="rId24" w:history="1">
+        <w:r>
+          <w:rPr>
+            <w:rStyle w:val="Hyperlink"/>
+            <w:rFonts w:ascii="Roboto" w:hAnsi="Roboto"/>
+            <w:noProof w:val="0"/>
+            <w:sz w:val="20"/>
+            <w:szCs w:val="20"/>
+          </w:rPr>
+          <w:t>https://goo.gl/tmxeNm</w:t>
+        </w:r>
+      </w:hyperlink>
     </w:p>
     <w:sectPr>
-      <w:footerReference w:type="default" r:id="rId20"/>
+      <w:footerReference w:type="default" r:id="rId25"/>
       <w:pgSz w:w="12240" w:h="15840" w:code="1"/>
       <w:pgMar w:top="1440" w:right="1440" w:bottom="1440" w:left="1440" w:header="720" w:footer="720" w:gutter="0"/>
       <w:pgNumType w:start="0"/>
@@ -12126,7 +12826,7 @@
       <w:rPr>
         <w:noProof/>
       </w:rPr>
-      <w:t>12</w:t>
+      <w:t>25</w:t>
     </w:r>
     <w:r>
       <w:fldChar w:fldCharType="end"/>
@@ -12150,7 +12850,7 @@
       <w:rPr>
         <w:noProof/>
       </w:rPr>
-      <w:t>3/24/2018 9:15 AM</w:t>
+      <w:t>4/4/2018 3:27 PM</w:t>
     </w:r>
     <w:r>
       <w:fldChar w:fldCharType="end"/>
@@ -12294,6 +12994,232 @@
     </w:lvl>
   </w:abstractNum>
   <w:abstractNum w:abstractNumId="2" w15:restartNumberingAfterBreak="0">
+    <w:nsid w:val="02076BA8"/>
+    <w:multiLevelType w:val="hybridMultilevel"/>
+    <w:tmpl w:val="DB18E642"/>
+    <w:lvl w:ilvl="0" w:tplc="0409000F">
+      <w:start w:val="1"/>
+      <w:numFmt w:val="decimal"/>
+      <w:lvlText w:val="%1."/>
+      <w:lvlJc w:val="left"/>
+      <w:pPr>
+        <w:ind w:left="720" w:hanging="360"/>
+      </w:pPr>
+      <w:rPr>
+        <w:rFonts w:hint="default"/>
+      </w:rPr>
+    </w:lvl>
+    <w:lvl w:ilvl="1" w:tplc="04090003" w:tentative="1">
+      <w:start w:val="1"/>
+      <w:numFmt w:val="bullet"/>
+      <w:lvlText w:val="o"/>
+      <w:lvlJc w:val="left"/>
+      <w:pPr>
+        <w:ind w:left="1440" w:hanging="360"/>
+      </w:pPr>
+      <w:rPr>
+        <w:rFonts w:ascii="Courier New" w:hAnsi="Courier New" w:cs="Courier New" w:hint="default"/>
+      </w:rPr>
+    </w:lvl>
+    <w:lvl w:ilvl="2" w:tplc="04090005" w:tentative="1">
+      <w:start w:val="1"/>
+      <w:numFmt w:val="bullet"/>
+      <w:lvlText w:val=""/>
+      <w:lvlJc w:val="left"/>
+      <w:pPr>
+        <w:ind w:left="2160" w:hanging="360"/>
+      </w:pPr>
+      <w:rPr>
+        <w:rFonts w:ascii="Wingdings" w:hAnsi="Wingdings" w:hint="default"/>
+      </w:rPr>
+    </w:lvl>
+    <w:lvl w:ilvl="3" w:tplc="04090001" w:tentative="1">
+      <w:start w:val="1"/>
+      <w:numFmt w:val="bullet"/>
+      <w:lvlText w:val=""/>
+      <w:lvlJc w:val="left"/>
+      <w:pPr>
+        <w:ind w:left="2880" w:hanging="360"/>
+      </w:pPr>
+      <w:rPr>
+        <w:rFonts w:ascii="Symbol" w:hAnsi="Symbol" w:hint="default"/>
+      </w:rPr>
+    </w:lvl>
+    <w:lvl w:ilvl="4" w:tplc="04090003" w:tentative="1">
+      <w:start w:val="1"/>
+      <w:numFmt w:val="bullet"/>
+      <w:lvlText w:val="o"/>
+      <w:lvlJc w:val="left"/>
+      <w:pPr>
+        <w:ind w:left="3600" w:hanging="360"/>
+      </w:pPr>
+      <w:rPr>
+        <w:rFonts w:ascii="Courier New" w:hAnsi="Courier New" w:cs="Courier New" w:hint="default"/>
+      </w:rPr>
+    </w:lvl>
+    <w:lvl w:ilvl="5" w:tplc="04090005" w:tentative="1">
+      <w:start w:val="1"/>
+      <w:numFmt w:val="bullet"/>
+      <w:lvlText w:val=""/>
+      <w:lvlJc w:val="left"/>
+      <w:pPr>
+        <w:ind w:left="4320" w:hanging="360"/>
+      </w:pPr>
+      <w:rPr>
+        <w:rFonts w:ascii="Wingdings" w:hAnsi="Wingdings" w:hint="default"/>
+      </w:rPr>
+    </w:lvl>
+    <w:lvl w:ilvl="6" w:tplc="04090001" w:tentative="1">
+      <w:start w:val="1"/>
+      <w:numFmt w:val="bullet"/>
+      <w:lvlText w:val=""/>
+      <w:lvlJc w:val="left"/>
+      <w:pPr>
+        <w:ind w:left="5040" w:hanging="360"/>
+      </w:pPr>
+      <w:rPr>
+        <w:rFonts w:ascii="Symbol" w:hAnsi="Symbol" w:hint="default"/>
+      </w:rPr>
+    </w:lvl>
+    <w:lvl w:ilvl="7" w:tplc="04090003" w:tentative="1">
+      <w:start w:val="1"/>
+      <w:numFmt w:val="bullet"/>
+      <w:lvlText w:val="o"/>
+      <w:lvlJc w:val="left"/>
+      <w:pPr>
+        <w:ind w:left="5760" w:hanging="360"/>
+      </w:pPr>
+      <w:rPr>
+        <w:rFonts w:ascii="Courier New" w:hAnsi="Courier New" w:cs="Courier New" w:hint="default"/>
+      </w:rPr>
+    </w:lvl>
+    <w:lvl w:ilvl="8" w:tplc="04090005" w:tentative="1">
+      <w:start w:val="1"/>
+      <w:numFmt w:val="bullet"/>
+      <w:lvlText w:val=""/>
+      <w:lvlJc w:val="left"/>
+      <w:pPr>
+        <w:ind w:left="6480" w:hanging="360"/>
+      </w:pPr>
+      <w:rPr>
+        <w:rFonts w:ascii="Wingdings" w:hAnsi="Wingdings" w:hint="default"/>
+      </w:rPr>
+    </w:lvl>
+  </w:abstractNum>
+  <w:abstractNum w:abstractNumId="3" w15:restartNumberingAfterBreak="0">
+    <w:nsid w:val="05030195"/>
+    <w:multiLevelType w:val="hybridMultilevel"/>
+    <w:tmpl w:val="734473FA"/>
+    <w:lvl w:ilvl="0" w:tplc="D594173C">
+      <w:start w:val="1"/>
+      <w:numFmt w:val="bullet"/>
+      <w:lvlText w:val=""/>
+      <w:lvlJc w:val="left"/>
+      <w:pPr>
+        <w:ind w:left="720" w:hanging="360"/>
+      </w:pPr>
+      <w:rPr>
+        <w:rFonts w:ascii="Symbol" w:hAnsi="Symbol" w:hint="default"/>
+      </w:rPr>
+    </w:lvl>
+    <w:lvl w:ilvl="1" w:tplc="04090003" w:tentative="1">
+      <w:start w:val="1"/>
+      <w:numFmt w:val="bullet"/>
+      <w:lvlText w:val="o"/>
+      <w:lvlJc w:val="left"/>
+      <w:pPr>
+        <w:ind w:left="1440" w:hanging="360"/>
+      </w:pPr>
+      <w:rPr>
+        <w:rFonts w:ascii="Courier New" w:hAnsi="Courier New" w:cs="Courier New" w:hint="default"/>
+      </w:rPr>
+    </w:lvl>
+    <w:lvl w:ilvl="2" w:tplc="04090005" w:tentative="1">
+      <w:start w:val="1"/>
+      <w:numFmt w:val="bullet"/>
+      <w:lvlText w:val=""/>
+      <w:lvlJc w:val="left"/>
+      <w:pPr>
+        <w:ind w:left="2160" w:hanging="360"/>
+      </w:pPr>
+      <w:rPr>
+        <w:rFonts w:ascii="Wingdings" w:hAnsi="Wingdings" w:hint="default"/>
+      </w:rPr>
+    </w:lvl>
+    <w:lvl w:ilvl="3" w:tplc="04090001" w:tentative="1">
+      <w:start w:val="1"/>
+      <w:numFmt w:val="bullet"/>
+      <w:lvlText w:val=""/>
+      <w:lvlJc w:val="left"/>
+      <w:pPr>
+        <w:ind w:left="2880" w:hanging="360"/>
+      </w:pPr>
+      <w:rPr>
+        <w:rFonts w:ascii="Symbol" w:hAnsi="Symbol" w:hint="default"/>
+      </w:rPr>
+    </w:lvl>
+    <w:lvl w:ilvl="4" w:tplc="04090003" w:tentative="1">
+      <w:start w:val="1"/>
+      <w:numFmt w:val="bullet"/>
+      <w:lvlText w:val="o"/>
+      <w:lvlJc w:val="left"/>
+      <w:pPr>
+        <w:ind w:left="3600" w:hanging="360"/>
+      </w:pPr>
+      <w:rPr>
+        <w:rFonts w:ascii="Courier New" w:hAnsi="Courier New" w:cs="Courier New" w:hint="default"/>
+      </w:rPr>
+    </w:lvl>
+    <w:lvl w:ilvl="5" w:tplc="04090005" w:tentative="1">
+      <w:start w:val="1"/>
+      <w:numFmt w:val="bullet"/>
+      <w:lvlText w:val=""/>
+      <w:lvlJc w:val="left"/>
+      <w:pPr>
+        <w:ind w:left="4320" w:hanging="360"/>
+      </w:pPr>
+      <w:rPr>
+        <w:rFonts w:ascii="Wingdings" w:hAnsi="Wingdings" w:hint="default"/>
+      </w:rPr>
+    </w:lvl>
+    <w:lvl w:ilvl="6" w:tplc="04090001" w:tentative="1">
+      <w:start w:val="1"/>
+      <w:numFmt w:val="bullet"/>
+      <w:lvlText w:val=""/>
+      <w:lvlJc w:val="left"/>
+      <w:pPr>
+        <w:ind w:left="5040" w:hanging="360"/>
+      </w:pPr>
+      <w:rPr>
+        <w:rFonts w:ascii="Symbol" w:hAnsi="Symbol" w:hint="default"/>
+      </w:rPr>
+    </w:lvl>
+    <w:lvl w:ilvl="7" w:tplc="04090003" w:tentative="1">
+      <w:start w:val="1"/>
+      <w:numFmt w:val="bullet"/>
+      <w:lvlText w:val="o"/>
+      <w:lvlJc w:val="left"/>
+      <w:pPr>
+        <w:ind w:left="5760" w:hanging="360"/>
+      </w:pPr>
+      <w:rPr>
+        <w:rFonts w:ascii="Courier New" w:hAnsi="Courier New" w:cs="Courier New" w:hint="default"/>
+      </w:rPr>
+    </w:lvl>
+    <w:lvl w:ilvl="8" w:tplc="04090005" w:tentative="1">
+      <w:start w:val="1"/>
+      <w:numFmt w:val="bullet"/>
+      <w:lvlText w:val=""/>
+      <w:lvlJc w:val="left"/>
+      <w:pPr>
+        <w:ind w:left="6480" w:hanging="360"/>
+      </w:pPr>
+      <w:rPr>
+        <w:rFonts w:ascii="Wingdings" w:hAnsi="Wingdings" w:hint="default"/>
+      </w:rPr>
+    </w:lvl>
+  </w:abstractNum>
+  <w:abstractNum w:abstractNumId="4" w15:restartNumberingAfterBreak="0">
     <w:nsid w:val="08251A0C"/>
     <w:multiLevelType w:val="hybridMultilevel"/>
     <w:tmpl w:val="FAE84586"/>
@@ -12382,7 +13308,7 @@
       </w:pPr>
     </w:lvl>
   </w:abstractNum>
-  <w:abstractNum w:abstractNumId="3" w15:restartNumberingAfterBreak="0">
+  <w:abstractNum w:abstractNumId="5" w15:restartNumberingAfterBreak="0">
     <w:nsid w:val="0973395D"/>
     <w:multiLevelType w:val="hybridMultilevel"/>
     <w:tmpl w:val="DF6E175A"/>
@@ -12495,7 +13421,7 @@
       </w:rPr>
     </w:lvl>
   </w:abstractNum>
-  <w:abstractNum w:abstractNumId="4" w15:restartNumberingAfterBreak="0">
+  <w:abstractNum w:abstractNumId="6" w15:restartNumberingAfterBreak="0">
     <w:nsid w:val="0FD10027"/>
     <w:multiLevelType w:val="hybridMultilevel"/>
     <w:tmpl w:val="E340A98E"/>
@@ -12584,7 +13510,7 @@
       </w:pPr>
     </w:lvl>
   </w:abstractNum>
-  <w:abstractNum w:abstractNumId="5" w15:restartNumberingAfterBreak="0">
+  <w:abstractNum w:abstractNumId="7" w15:restartNumberingAfterBreak="0">
     <w:nsid w:val="13251BBA"/>
     <w:multiLevelType w:val="hybridMultilevel"/>
     <w:tmpl w:val="14DCC4B8"/>
@@ -12674,7 +13600,7 @@
       </w:pPr>
     </w:lvl>
   </w:abstractNum>
-  <w:abstractNum w:abstractNumId="6" w15:restartNumberingAfterBreak="0">
+  <w:abstractNum w:abstractNumId="8" w15:restartNumberingAfterBreak="0">
     <w:nsid w:val="17D31C2E"/>
     <w:multiLevelType w:val="hybridMultilevel"/>
     <w:tmpl w:val="B298E18C"/>
@@ -12760,7 +13686,7 @@
       </w:pPr>
     </w:lvl>
   </w:abstractNum>
-  <w:abstractNum w:abstractNumId="7" w15:restartNumberingAfterBreak="0">
+  <w:abstractNum w:abstractNumId="9" w15:restartNumberingAfterBreak="0">
     <w:nsid w:val="22501B4E"/>
     <w:multiLevelType w:val="multilevel"/>
     <w:tmpl w:val="0E4236AE"/>
@@ -12914,7 +13840,7 @@
       </w:pPr>
     </w:lvl>
   </w:abstractNum>
-  <w:abstractNum w:abstractNumId="8" w15:restartNumberingAfterBreak="0">
+  <w:abstractNum w:abstractNumId="10" w15:restartNumberingAfterBreak="0">
     <w:nsid w:val="240754DF"/>
     <w:multiLevelType w:val="hybridMultilevel"/>
     <w:tmpl w:val="57E8F6EC"/>
@@ -13027,7 +13953,7 @@
       </w:rPr>
     </w:lvl>
   </w:abstractNum>
-  <w:abstractNum w:abstractNumId="9" w15:restartNumberingAfterBreak="0">
+  <w:abstractNum w:abstractNumId="11" w15:restartNumberingAfterBreak="0">
     <w:nsid w:val="246F6431"/>
     <w:multiLevelType w:val="hybridMultilevel"/>
     <w:tmpl w:val="9BD6FC94"/>
@@ -13116,7 +14042,7 @@
       </w:pPr>
     </w:lvl>
   </w:abstractNum>
-  <w:abstractNum w:abstractNumId="10" w15:restartNumberingAfterBreak="0">
+  <w:abstractNum w:abstractNumId="12" w15:restartNumberingAfterBreak="0">
     <w:nsid w:val="29641BCC"/>
     <w:multiLevelType w:val="hybridMultilevel"/>
     <w:tmpl w:val="D5C22B00"/>
@@ -13205,7 +14131,7 @@
       </w:pPr>
     </w:lvl>
   </w:abstractNum>
-  <w:abstractNum w:abstractNumId="11" w15:restartNumberingAfterBreak="0">
+  <w:abstractNum w:abstractNumId="13" w15:restartNumberingAfterBreak="0">
     <w:nsid w:val="29CF30C0"/>
     <w:multiLevelType w:val="hybridMultilevel"/>
     <w:tmpl w:val="85D609E0"/>
@@ -13318,7 +14244,7 @@
       </w:rPr>
     </w:lvl>
   </w:abstractNum>
-  <w:abstractNum w:abstractNumId="12" w15:restartNumberingAfterBreak="0">
+  <w:abstractNum w:abstractNumId="14" w15:restartNumberingAfterBreak="0">
     <w:nsid w:val="2DA66733"/>
     <w:multiLevelType w:val="hybridMultilevel"/>
     <w:tmpl w:val="A350AF74"/>
@@ -13431,7 +14357,7 @@
       </w:rPr>
     </w:lvl>
   </w:abstractNum>
-  <w:abstractNum w:abstractNumId="13" w15:restartNumberingAfterBreak="0">
+  <w:abstractNum w:abstractNumId="15" w15:restartNumberingAfterBreak="0">
     <w:nsid w:val="2FD52847"/>
     <w:multiLevelType w:val="hybridMultilevel"/>
     <w:tmpl w:val="BE8A559E"/>
@@ -13520,7 +14446,7 @@
       </w:pPr>
     </w:lvl>
   </w:abstractNum>
-  <w:abstractNum w:abstractNumId="14" w15:restartNumberingAfterBreak="0">
+  <w:abstractNum w:abstractNumId="16" w15:restartNumberingAfterBreak="0">
     <w:nsid w:val="30461B10"/>
     <w:multiLevelType w:val="hybridMultilevel"/>
     <w:tmpl w:val="7FFA40D8"/>
@@ -13612,7 +14538,7 @@
       </w:pPr>
     </w:lvl>
   </w:abstractNum>
-  <w:abstractNum w:abstractNumId="15" w15:restartNumberingAfterBreak="0">
+  <w:abstractNum w:abstractNumId="17" w15:restartNumberingAfterBreak="0">
     <w:nsid w:val="31507D0B"/>
     <w:multiLevelType w:val="hybridMultilevel"/>
     <w:tmpl w:val="B31A5E40"/>
@@ -13698,7 +14624,7 @@
       </w:pPr>
     </w:lvl>
   </w:abstractNum>
-  <w:abstractNum w:abstractNumId="16" w15:restartNumberingAfterBreak="0">
+  <w:abstractNum w:abstractNumId="18" w15:restartNumberingAfterBreak="0">
     <w:nsid w:val="3EBF782D"/>
     <w:multiLevelType w:val="hybridMultilevel"/>
     <w:tmpl w:val="78EA4BA0"/>
@@ -13787,7 +14713,7 @@
       </w:pPr>
     </w:lvl>
   </w:abstractNum>
-  <w:abstractNum w:abstractNumId="17" w15:restartNumberingAfterBreak="0">
+  <w:abstractNum w:abstractNumId="19" w15:restartNumberingAfterBreak="0">
     <w:nsid w:val="432C23D2"/>
     <w:multiLevelType w:val="hybridMultilevel"/>
     <w:tmpl w:val="DF16F006"/>
@@ -13876,7 +14802,7 @@
       </w:pPr>
     </w:lvl>
   </w:abstractNum>
-  <w:abstractNum w:abstractNumId="18" w15:restartNumberingAfterBreak="0">
+  <w:abstractNum w:abstractNumId="20" w15:restartNumberingAfterBreak="0">
     <w:nsid w:val="474E4308"/>
     <w:multiLevelType w:val="hybridMultilevel"/>
     <w:tmpl w:val="86920630"/>
@@ -13989,7 +14915,124 @@
       </w:rPr>
     </w:lvl>
   </w:abstractNum>
-  <w:abstractNum w:abstractNumId="19" w15:restartNumberingAfterBreak="0">
+  <w:abstractNum w:abstractNumId="21" w15:restartNumberingAfterBreak="0">
+    <w:nsid w:val="48DE2436"/>
+    <w:multiLevelType w:val="multilevel"/>
+    <w:tmpl w:val="CD304152"/>
+    <w:lvl w:ilvl="0">
+      <w:start w:val="1"/>
+      <w:numFmt w:val="bullet"/>
+      <w:pStyle w:val="Heading1Char"/>
+      <w:lvlText w:val=""/>
+      <w:lvlJc w:val="left"/>
+      <w:pPr>
+        <w:tabs>
+          <w:tab w:val="num" w:pos="1080"/>
+        </w:tabs>
+        <w:ind w:left="1080" w:hanging="360"/>
+      </w:pPr>
+      <w:rPr>
+        <w:rFonts w:ascii="Symbol" w:hAnsi="Symbol" w:hint="default"/>
+      </w:rPr>
+    </w:lvl>
+    <w:lvl w:ilvl="1" w:tentative="1">
+      <w:start w:val="1"/>
+      <w:numFmt w:val="decimal"/>
+      <w:lvlText w:val="%2."/>
+      <w:lvlJc w:val="left"/>
+      <w:pPr>
+        <w:tabs>
+          <w:tab w:val="num" w:pos="1800"/>
+        </w:tabs>
+        <w:ind w:left="1800" w:hanging="360"/>
+      </w:pPr>
+    </w:lvl>
+    <w:lvl w:ilvl="2" w:tentative="1">
+      <w:start w:val="1"/>
+      <w:numFmt w:val="decimal"/>
+      <w:lvlText w:val="%3."/>
+      <w:lvlJc w:val="left"/>
+      <w:pPr>
+        <w:tabs>
+          <w:tab w:val="num" w:pos="2520"/>
+        </w:tabs>
+        <w:ind w:left="2520" w:hanging="360"/>
+      </w:pPr>
+    </w:lvl>
+    <w:lvl w:ilvl="3" w:tentative="1">
+      <w:start w:val="1"/>
+      <w:numFmt w:val="decimal"/>
+      <w:lvlText w:val="%4."/>
+      <w:lvlJc w:val="left"/>
+      <w:pPr>
+        <w:tabs>
+          <w:tab w:val="num" w:pos="3240"/>
+        </w:tabs>
+        <w:ind w:left="3240" w:hanging="360"/>
+      </w:pPr>
+    </w:lvl>
+    <w:lvl w:ilvl="4" w:tentative="1">
+      <w:start w:val="1"/>
+      <w:numFmt w:val="decimal"/>
+      <w:lvlText w:val="%5."/>
+      <w:lvlJc w:val="left"/>
+      <w:pPr>
+        <w:tabs>
+          <w:tab w:val="num" w:pos="3960"/>
+        </w:tabs>
+        <w:ind w:left="3960" w:hanging="360"/>
+      </w:pPr>
+    </w:lvl>
+    <w:lvl w:ilvl="5" w:tentative="1">
+      <w:start w:val="1"/>
+      <w:numFmt w:val="decimal"/>
+      <w:lvlText w:val="%6."/>
+      <w:lvlJc w:val="left"/>
+      <w:pPr>
+        <w:tabs>
+          <w:tab w:val="num" w:pos="4680"/>
+        </w:tabs>
+        <w:ind w:left="4680" w:hanging="360"/>
+      </w:pPr>
+    </w:lvl>
+    <w:lvl w:ilvl="6" w:tentative="1">
+      <w:start w:val="1"/>
+      <w:numFmt w:val="decimal"/>
+      <w:lvlText w:val="%7."/>
+      <w:lvlJc w:val="left"/>
+      <w:pPr>
+        <w:tabs>
+          <w:tab w:val="num" w:pos="5400"/>
+        </w:tabs>
+        <w:ind w:left="5400" w:hanging="360"/>
+      </w:pPr>
+    </w:lvl>
+    <w:lvl w:ilvl="7" w:tentative="1">
+      <w:start w:val="1"/>
+      <w:numFmt w:val="decimal"/>
+      <w:lvlText w:val="%8."/>
+      <w:lvlJc w:val="left"/>
+      <w:pPr>
+        <w:tabs>
+          <w:tab w:val="num" w:pos="6120"/>
+        </w:tabs>
+        <w:ind w:left="6120" w:hanging="360"/>
+      </w:pPr>
+    </w:lvl>
+    <w:lvl w:ilvl="8" w:tentative="1">
+      <w:start w:val="1"/>
+      <w:numFmt w:val="decimal"/>
+      <w:lvlText w:val="%9."/>
+      <w:lvlJc w:val="left"/>
+      <w:pPr>
+        <w:tabs>
+          <w:tab w:val="num" w:pos="6840"/>
+        </w:tabs>
+        <w:ind w:left="6840" w:hanging="360"/>
+      </w:pPr>
+    </w:lvl>
+  </w:abstractNum>
+  <w:abstractNum w:abstractNumId="22" w15:restartNumberingAfterBreak="0">
     <w:nsid w:val="4CEF37A9"/>
     <w:multiLevelType w:val="hybridMultilevel"/>
     <w:tmpl w:val="36B2A244"/>
@@ -14102,7 +15145,7 @@
       </w:rPr>
     </w:lvl>
   </w:abstractNum>
-  <w:abstractNum w:abstractNumId="20" w15:restartNumberingAfterBreak="0">
+  <w:abstractNum w:abstractNumId="23" w15:restartNumberingAfterBreak="0">
     <w:nsid w:val="4F8C02E4"/>
     <w:multiLevelType w:val="hybridMultilevel"/>
     <w:tmpl w:val="2D987B2C"/>
@@ -14191,7 +15234,7 @@
       </w:pPr>
     </w:lvl>
   </w:abstractNum>
-  <w:abstractNum w:abstractNumId="21" w15:restartNumberingAfterBreak="0">
+  <w:abstractNum w:abstractNumId="24" w15:restartNumberingAfterBreak="0">
     <w:nsid w:val="548E1749"/>
     <w:multiLevelType w:val="hybridMultilevel"/>
     <w:tmpl w:val="1FF660D8"/>
@@ -14280,7 +15323,7 @@
       </w:pPr>
     </w:lvl>
   </w:abstractNum>
-  <w:abstractNum w:abstractNumId="22" w15:restartNumberingAfterBreak="0">
+  <w:abstractNum w:abstractNumId="25" w15:restartNumberingAfterBreak="0">
     <w:nsid w:val="550B4330"/>
     <w:multiLevelType w:val="hybridMultilevel"/>
     <w:tmpl w:val="A2AA0074"/>
@@ -14393,7 +15436,7 @@
       </w:rPr>
     </w:lvl>
   </w:abstractNum>
-  <w:abstractNum w:abstractNumId="23" w15:restartNumberingAfterBreak="0">
+  <w:abstractNum w:abstractNumId="26" w15:restartNumberingAfterBreak="0">
     <w:nsid w:val="570A5EE6"/>
     <w:multiLevelType w:val="hybridMultilevel"/>
     <w:tmpl w:val="7136A232"/>
@@ -14507,7 +15550,7 @@
       </w:rPr>
     </w:lvl>
   </w:abstractNum>
-  <w:abstractNum w:abstractNumId="24" w15:restartNumberingAfterBreak="0">
+  <w:abstractNum w:abstractNumId="27" w15:restartNumberingAfterBreak="0">
     <w:nsid w:val="582D030E"/>
     <w:multiLevelType w:val="hybridMultilevel"/>
     <w:tmpl w:val="923A3520"/>
@@ -14598,7 +15641,7 @@
       </w:pPr>
     </w:lvl>
   </w:abstractNum>
-  <w:abstractNum w:abstractNumId="25" w15:restartNumberingAfterBreak="0">
+  <w:abstractNum w:abstractNumId="28" w15:restartNumberingAfterBreak="0">
     <w:nsid w:val="5DFB340C"/>
     <w:multiLevelType w:val="hybridMultilevel"/>
     <w:tmpl w:val="E1B098B6"/>
@@ -14687,7 +15730,7 @@
       </w:pPr>
     </w:lvl>
   </w:abstractNum>
-  <w:abstractNum w:abstractNumId="26" w15:restartNumberingAfterBreak="0">
+  <w:abstractNum w:abstractNumId="29" w15:restartNumberingAfterBreak="0">
     <w:nsid w:val="602E1198"/>
     <w:multiLevelType w:val="multilevel"/>
     <w:tmpl w:val="718A3A4E"/>
@@ -14808,7 +15851,7 @@
       </w:rPr>
     </w:lvl>
   </w:abstractNum>
-  <w:abstractNum w:abstractNumId="27" w15:restartNumberingAfterBreak="0">
+  <w:abstractNum w:abstractNumId="30" w15:restartNumberingAfterBreak="0">
     <w:nsid w:val="639349AC"/>
     <w:multiLevelType w:val="hybridMultilevel"/>
     <w:tmpl w:val="95E4D16C"/>
@@ -14897,7 +15940,7 @@
       </w:pPr>
     </w:lvl>
   </w:abstractNum>
-  <w:abstractNum w:abstractNumId="28" w15:restartNumberingAfterBreak="0">
+  <w:abstractNum w:abstractNumId="31" w15:restartNumberingAfterBreak="0">
     <w:nsid w:val="65245E8A"/>
     <w:multiLevelType w:val="hybridMultilevel"/>
     <w:tmpl w:val="1CA0A0A2"/>
@@ -14983,7 +16026,7 @@
       </w:pPr>
     </w:lvl>
   </w:abstractNum>
-  <w:abstractNum w:abstractNumId="29" w15:restartNumberingAfterBreak="0">
+  <w:abstractNum w:abstractNumId="32" w15:restartNumberingAfterBreak="0">
     <w:nsid w:val="6A465972"/>
     <w:multiLevelType w:val="hybridMultilevel"/>
     <w:tmpl w:val="4F4EC846"/>
@@ -15073,7 +16116,123 @@
       </w:pPr>
     </w:lvl>
   </w:abstractNum>
-  <w:abstractNum w:abstractNumId="30" w15:restartNumberingAfterBreak="0">
+  <w:abstractNum w:abstractNumId="33" w15:restartNumberingAfterBreak="0">
+    <w:nsid w:val="6D4B261E"/>
+    <w:multiLevelType w:val="multilevel"/>
+    <w:tmpl w:val="2FEA947A"/>
+    <w:lvl w:ilvl="0">
+      <w:start w:val="1"/>
+      <w:numFmt w:val="decimal"/>
+      <w:lvlText w:val="%1."/>
+      <w:lvlJc w:val="left"/>
+      <w:pPr>
+        <w:tabs>
+          <w:tab w:val="num" w:pos="1080"/>
+        </w:tabs>
+        <w:ind w:left="1080" w:hanging="360"/>
+      </w:pPr>
+      <w:rPr>
+        <w:rFonts w:ascii="Calibri" w:eastAsiaTheme="minorHAnsi" w:hAnsi="Calibri" w:cstheme="minorBidi"/>
+      </w:rPr>
+    </w:lvl>
+    <w:lvl w:ilvl="1" w:tentative="1">
+      <w:start w:val="1"/>
+      <w:numFmt w:val="decimal"/>
+      <w:lvlText w:val="%2."/>
+      <w:lvlJc w:val="left"/>
+      <w:pPr>
+        <w:tabs>
+          <w:tab w:val="num" w:pos="1800"/>
+        </w:tabs>
+        <w:ind w:left="1800" w:hanging="360"/>
+      </w:pPr>
+    </w:lvl>
+    <w:lvl w:ilvl="2" w:tentative="1">
+      <w:start w:val="1"/>
+      <w:numFmt w:val="decimal"/>
+      <w:lvlText w:val="%3."/>
+      <w:lvlJc w:val="left"/>
+      <w:pPr>
+        <w:tabs>
+          <w:tab w:val="num" w:pos="2520"/>
+        </w:tabs>
+        <w:ind w:left="2520" w:hanging="360"/>
+      </w:pPr>
+    </w:lvl>
+    <w:lvl w:ilvl="3" w:tentative="1">
+      <w:start w:val="1"/>
+      <w:numFmt w:val="decimal"/>
+      <w:lvlText w:val="%4."/>
+      <w:lvlJc w:val="left"/>
+      <w:pPr>
+        <w:tabs>
+          <w:tab w:val="num" w:pos="3240"/>
+        </w:tabs>
+        <w:ind w:left="3240" w:hanging="360"/>
+      </w:pPr>
+    </w:lvl>
+    <w:lvl w:ilvl="4" w:tentative="1">
+      <w:start w:val="1"/>
+      <w:numFmt w:val="decimal"/>
+      <w:lvlText w:val="%5."/>
+      <w:lvlJc w:val="left"/>
+      <w:pPr>
+        <w:tabs>
+          <w:tab w:val="num" w:pos="3960"/>
+        </w:tabs>
+        <w:ind w:left="3960" w:hanging="360"/>
+      </w:pPr>
+    </w:lvl>
+    <w:lvl w:ilvl="5" w:tentative="1">
+      <w:start w:val="1"/>
+      <w:numFmt w:val="decimal"/>
+      <w:lvlText w:val="%6."/>
+      <w:lvlJc w:val="left"/>
+      <w:pPr>
+        <w:tabs>
+          <w:tab w:val="num" w:pos="4680"/>
+        </w:tabs>
+        <w:ind w:left="4680" w:hanging="360"/>
+      </w:pPr>
+    </w:lvl>
+    <w:lvl w:ilvl="6" w:tentative="1">
+      <w:start w:val="1"/>
+      <w:numFmt w:val="decimal"/>
+      <w:lvlText w:val="%7."/>
+      <w:lvlJc w:val="left"/>
+      <w:pPr>
+        <w:tabs>
+          <w:tab w:val="num" w:pos="5400"/>
+        </w:tabs>
+        <w:ind w:left="5400" w:hanging="360"/>
+      </w:pPr>
+    </w:lvl>
+    <w:lvl w:ilvl="7" w:tentative="1">
+      <w:start w:val="1"/>
+      <w:numFmt w:val="decimal"/>
+      <w:lvlText w:val="%8."/>
+      <w:lvlJc w:val="left"/>
+      <w:pPr>
+        <w:tabs>
+          <w:tab w:val="num" w:pos="6120"/>
+        </w:tabs>
+        <w:ind w:left="6120" w:hanging="360"/>
+      </w:pPr>
+    </w:lvl>
+    <w:lvl w:ilvl="8" w:tentative="1">
+      <w:start w:val="1"/>
+      <w:numFmt w:val="decimal"/>
+      <w:lvlText w:val="%9."/>
+      <w:lvlJc w:val="left"/>
+      <w:pPr>
+        <w:tabs>
+          <w:tab w:val="num" w:pos="6840"/>
+        </w:tabs>
+        <w:ind w:left="6840" w:hanging="360"/>
+      </w:pPr>
+    </w:lvl>
+  </w:abstractNum>
+  <w:abstractNum w:abstractNumId="34" w15:restartNumberingAfterBreak="0">
     <w:nsid w:val="71010202"/>
     <w:multiLevelType w:val="multilevel"/>
     <w:tmpl w:val="18467526"/>
@@ -15191,7 +16350,7 @@
       </w:rPr>
     </w:lvl>
   </w:abstractNum>
-  <w:abstractNum w:abstractNumId="31" w15:restartNumberingAfterBreak="0">
+  <w:abstractNum w:abstractNumId="35" w15:restartNumberingAfterBreak="0">
     <w:nsid w:val="75602C9A"/>
     <w:multiLevelType w:val="hybridMultilevel"/>
     <w:tmpl w:val="81366A36"/>
@@ -15304,7 +16463,7 @@
       </w:rPr>
     </w:lvl>
   </w:abstractNum>
-  <w:abstractNum w:abstractNumId="32" w15:restartNumberingAfterBreak="0">
+  <w:abstractNum w:abstractNumId="36" w15:restartNumberingAfterBreak="0">
     <w:nsid w:val="772C2577"/>
     <w:multiLevelType w:val="hybridMultilevel"/>
     <w:tmpl w:val="55506EF8"/>
@@ -15417,7 +16576,7 @@
       </w:rPr>
     </w:lvl>
   </w:abstractNum>
-  <w:abstractNum w:abstractNumId="33" w15:restartNumberingAfterBreak="0">
+  <w:abstractNum w:abstractNumId="37" w15:restartNumberingAfterBreak="0">
     <w:nsid w:val="7BFD677F"/>
     <w:multiLevelType w:val="hybridMultilevel"/>
     <w:tmpl w:val="8BE4227E"/>
@@ -15507,106 +16666,118 @@
     </w:lvl>
   </w:abstractNum>
   <w:num w:numId="1">
-    <w:abstractNumId w:val="7"/>
+    <w:abstractNumId w:val="9"/>
   </w:num>
   <w:num w:numId="2">
     <w:abstractNumId w:val="0"/>
   </w:num>
   <w:num w:numId="3">
+    <w:abstractNumId w:val="34"/>
+  </w:num>
+  <w:num w:numId="4">
+    <w:abstractNumId w:val="13"/>
+  </w:num>
+  <w:num w:numId="5">
+    <w:abstractNumId w:val="12"/>
+  </w:num>
+  <w:num w:numId="6">
+    <w:abstractNumId w:val="6"/>
+  </w:num>
+  <w:num w:numId="7">
+    <w:abstractNumId w:val="37"/>
+  </w:num>
+  <w:num w:numId="8">
+    <w:abstractNumId w:val="18"/>
+  </w:num>
+  <w:num w:numId="9">
+    <w:abstractNumId w:val="23"/>
+  </w:num>
+  <w:num w:numId="10">
     <w:abstractNumId w:val="30"/>
   </w:num>
-  <w:num w:numId="4">
-    <w:abstractNumId w:val="11"/>
-  </w:num>
-  <w:num w:numId="5">
-    <w:abstractNumId w:val="10"/>
-  </w:num>
-  <w:num w:numId="6">
-    <w:abstractNumId w:val="4"/>
-  </w:num>
-  <w:num w:numId="7">
-    <w:abstractNumId w:val="33"/>
-  </w:num>
-  <w:num w:numId="8">
+  <w:num w:numId="11">
     <w:abstractNumId w:val="16"/>
   </w:num>
-  <w:num w:numId="9">
-    <w:abstractNumId w:val="20"/>
-  </w:num>
-  <w:num w:numId="10">
-    <w:abstractNumId w:val="27"/>
-  </w:num>
-  <w:num w:numId="11">
-    <w:abstractNumId w:val="14"/>
-  </w:num>
   <w:num w:numId="12">
-    <w:abstractNumId w:val="5"/>
+    <w:abstractNumId w:val="7"/>
   </w:num>
   <w:num w:numId="13">
     <w:abstractNumId w:val="1"/>
   </w:num>
   <w:num w:numId="14">
+    <w:abstractNumId w:val="24"/>
+  </w:num>
+  <w:num w:numId="15">
+    <w:abstractNumId w:val="11"/>
+  </w:num>
+  <w:num w:numId="16">
+    <w:abstractNumId w:val="29"/>
+  </w:num>
+  <w:num w:numId="17">
+    <w:abstractNumId w:val="14"/>
+  </w:num>
+  <w:num w:numId="18">
+    <w:abstractNumId w:val="5"/>
+  </w:num>
+  <w:num w:numId="19">
+    <w:abstractNumId w:val="28"/>
+  </w:num>
+  <w:num w:numId="20">
+    <w:abstractNumId w:val="35"/>
+  </w:num>
+  <w:num w:numId="21">
+    <w:abstractNumId w:val="36"/>
+  </w:num>
+  <w:num w:numId="22">
+    <w:abstractNumId w:val="22"/>
+  </w:num>
+  <w:num w:numId="23">
+    <w:abstractNumId w:val="10"/>
+  </w:num>
+  <w:num w:numId="24">
+    <w:abstractNumId w:val="32"/>
+  </w:num>
+  <w:num w:numId="25">
+    <w:abstractNumId w:val="17"/>
+  </w:num>
+  <w:num w:numId="26">
+    <w:abstractNumId w:val="20"/>
+  </w:num>
+  <w:num w:numId="27">
+    <w:abstractNumId w:val="25"/>
+  </w:num>
+  <w:num w:numId="28">
+    <w:abstractNumId w:val="4"/>
+  </w:num>
+  <w:num w:numId="29">
+    <w:abstractNumId w:val="26"/>
+  </w:num>
+  <w:num w:numId="30">
+    <w:abstractNumId w:val="15"/>
+  </w:num>
+  <w:num w:numId="31">
+    <w:abstractNumId w:val="8"/>
+  </w:num>
+  <w:num w:numId="32">
+    <w:abstractNumId w:val="31"/>
+  </w:num>
+  <w:num w:numId="33">
+    <w:abstractNumId w:val="27"/>
+  </w:num>
+  <w:num w:numId="34">
+    <w:abstractNumId w:val="19"/>
+  </w:num>
+  <w:num w:numId="35">
+    <w:abstractNumId w:val="2"/>
+  </w:num>
+  <w:num w:numId="36">
+    <w:abstractNumId w:val="3"/>
+  </w:num>
+  <w:num w:numId="37">
     <w:abstractNumId w:val="21"/>
   </w:num>
-  <w:num w:numId="15">
-    <w:abstractNumId w:val="9"/>
-  </w:num>
-  <w:num w:numId="16">
-    <w:abstractNumId w:val="26"/>
-  </w:num>
-  <w:num w:numId="17">
-    <w:abstractNumId w:val="12"/>
-  </w:num>
-  <w:num w:numId="18">
-    <w:abstractNumId w:val="3"/>
-  </w:num>
-  <w:num w:numId="19">
-    <w:abstractNumId w:val="25"/>
-  </w:num>
-  <w:num w:numId="20">
-    <w:abstractNumId w:val="31"/>
-  </w:num>
-  <w:num w:numId="21">
-    <w:abstractNumId w:val="32"/>
-  </w:num>
-  <w:num w:numId="22">
-    <w:abstractNumId w:val="19"/>
-  </w:num>
-  <w:num w:numId="23">
-    <w:abstractNumId w:val="8"/>
-  </w:num>
-  <w:num w:numId="24">
-    <w:abstractNumId w:val="29"/>
-  </w:num>
-  <w:num w:numId="25">
-    <w:abstractNumId w:val="15"/>
-  </w:num>
-  <w:num w:numId="26">
-    <w:abstractNumId w:val="18"/>
-  </w:num>
-  <w:num w:numId="27">
-    <w:abstractNumId w:val="22"/>
-  </w:num>
-  <w:num w:numId="28">
-    <w:abstractNumId w:val="2"/>
-  </w:num>
-  <w:num w:numId="29">
-    <w:abstractNumId w:val="23"/>
-  </w:num>
-  <w:num w:numId="30">
-    <w:abstractNumId w:val="13"/>
-  </w:num>
-  <w:num w:numId="31">
-    <w:abstractNumId w:val="6"/>
-  </w:num>
-  <w:num w:numId="32">
-    <w:abstractNumId w:val="28"/>
-  </w:num>
-  <w:num w:numId="33">
-    <w:abstractNumId w:val="24"/>
-  </w:num>
-  <w:num w:numId="34">
-    <w:abstractNumId w:val="17"/>
+  <w:num w:numId="38">
+    <w:abstractNumId w:val="33"/>
   </w:num>
   <w:numIdMacAtCleanup w:val="19"/>
 </w:numbering>
@@ -17227,6 +18398,20 @@
 </file>
 
 <file path=customXml/item1.xml><?xml version="1.0" encoding="utf-8"?>
+<?mso-contentType ?>
+<SharedContentType xmlns="Microsoft.SharePoint.Taxonomy.ContentTypeSync" SourceId="4b0ef5e6-9265-4aee-a2a9-c36a10a3005c" ContentTypeId="0x0101" PreviousValue="false"/>
+</file>
+
+<file path=customXml/item2.xml><?xml version="1.0" encoding="utf-8"?>
+<?mso-contentType ?>
+<FormTemplates xmlns="http://schemas.microsoft.com/sharepoint/v3/contenttype/forms">
+  <Display>DocumentLibraryForm</Display>
+  <Edit>DocumentLibraryForm</Edit>
+  <New>DocumentLibraryForm</New>
+</FormTemplates>
+</file>
+
+<file path=customXml/item3.xml><?xml version="1.0" encoding="utf-8"?>
 <p:properties xmlns:p="http://schemas.microsoft.com/office/2006/metadata/properties" xmlns:xsi="http://www.w3.org/2001/XMLSchema-instance" xmlns:pc="http://schemas.microsoft.com/office/infopath/2007/PartnerControls">
   <documentManagement>
     <FICOOwner xmlns="02295efa-ab5d-45d3-b16c-773aa6e7d11c">
@@ -17239,20 +18424,6 @@
     <PublicationDate xmlns="11282002-5b40-44e7-bc00-533857fba57b">2013-08-13T05:00:00+00:00</PublicationDate>
   </documentManagement>
 </p:properties>
-</file>
-
-<file path=customXml/item2.xml><?xml version="1.0" encoding="utf-8"?>
-<?mso-contentType ?>
-<FormTemplates xmlns="http://schemas.microsoft.com/sharepoint/v3/contenttype/forms">
-  <Display>DocumentLibraryForm</Display>
-  <Edit>DocumentLibraryForm</Edit>
-  <New>DocumentLibraryForm</New>
-</FormTemplates>
-</file>
-
-<file path=customXml/item3.xml><?xml version="1.0" encoding="utf-8"?>
-<?mso-contentType ?>
-<SharedContentType xmlns="Microsoft.SharePoint.Taxonomy.ContentTypeSync" SourceId="4b0ef5e6-9265-4aee-a2a9-c36a10a3005c" ContentTypeId="0x0101" PreviousValue="false"/>
 </file>
 
 <file path=customXml/item4.xml><?xml version="1.0" encoding="utf-8"?>
@@ -17411,12 +18582,9 @@
 </file>
 
 <file path=customXml/itemProps1.xml><?xml version="1.0" encoding="utf-8"?>
-<ds:datastoreItem xmlns:ds="http://schemas.openxmlformats.org/officeDocument/2006/customXml" ds:itemID="{19378E2D-9F88-4543-BC55-2CBACA2486FB}">
+<ds:datastoreItem xmlns:ds="http://schemas.openxmlformats.org/officeDocument/2006/customXml" ds:itemID="{D494B015-B008-4140-AB5D-755D8BE77A8C}">
   <ds:schemaRefs>
-    <ds:schemaRef ds:uri="http://schemas.microsoft.com/office/2006/metadata/properties"/>
-    <ds:schemaRef ds:uri="http://schemas.microsoft.com/office/infopath/2007/PartnerControls"/>
-    <ds:schemaRef ds:uri="02295efa-ab5d-45d3-b16c-773aa6e7d11c"/>
-    <ds:schemaRef ds:uri="11282002-5b40-44e7-bc00-533857fba57b"/>
+    <ds:schemaRef ds:uri="Microsoft.SharePoint.Taxonomy.ContentTypeSync"/>
   </ds:schemaRefs>
 </ds:datastoreItem>
 </file>
@@ -17430,9 +18598,12 @@
 </file>
 
 <file path=customXml/itemProps3.xml><?xml version="1.0" encoding="utf-8"?>
-<ds:datastoreItem xmlns:ds="http://schemas.openxmlformats.org/officeDocument/2006/customXml" ds:itemID="{D494B015-B008-4140-AB5D-755D8BE77A8C}">
+<ds:datastoreItem xmlns:ds="http://schemas.openxmlformats.org/officeDocument/2006/customXml" ds:itemID="{19378E2D-9F88-4543-BC55-2CBACA2486FB}">
   <ds:schemaRefs>
-    <ds:schemaRef ds:uri="Microsoft.SharePoint.Taxonomy.ContentTypeSync"/>
+    <ds:schemaRef ds:uri="http://schemas.microsoft.com/office/2006/metadata/properties"/>
+    <ds:schemaRef ds:uri="http://schemas.microsoft.com/office/infopath/2007/PartnerControls"/>
+    <ds:schemaRef ds:uri="02295efa-ab5d-45d3-b16c-773aa6e7d11c"/>
+    <ds:schemaRef ds:uri="11282002-5b40-44e7-bc00-533857fba57b"/>
   </ds:schemaRefs>
 </ds:datastoreItem>
 </file>
@@ -17457,7 +18628,7 @@
 </file>
 
 <file path=customXml/itemProps5.xml><?xml version="1.0" encoding="utf-8"?>
-<ds:datastoreItem xmlns:ds="http://schemas.openxmlformats.org/officeDocument/2006/customXml" ds:itemID="{10572985-3B1B-41F2-8A63-42EFD7081CDC}">
+<ds:datastoreItem xmlns:ds="http://schemas.openxmlformats.org/officeDocument/2006/customXml" ds:itemID="{A7494614-123C-4140-9C25-092CBE7654DF}">
   <ds:schemaRefs>
     <ds:schemaRef ds:uri="http://schemas.openxmlformats.org/officeDocument/2006/bibliography"/>
   </ds:schemaRefs>

</xml_diff>